<commit_message>
Added all paper except 3,4 nepali and 8 science, computer
</commit_message>
<xml_diff>
--- a/Question paper/Annual Examination/3/Social3.docx
+++ b/Question paper/Annual Examination/3/Social3.docx
@@ -280,7 +280,47 @@
           <w:szCs w:val="28"/>
         </w:rPr>
         <w:tab/>
-        <w:t>[5*2=10]</w:t>
+        <w:t>[</w:t>
+      </w:r>
+      <w:r>
+        <w:rPr>
+          <w:rFonts w:cs="Times New Roman"/>
+          <w:b/>
+          <w:bCs/>
+          <w:sz w:val="28"/>
+          <w:szCs w:val="28"/>
+        </w:rPr>
+        <w:t>6</w:t>
+      </w:r>
+      <w:r>
+        <w:rPr>
+          <w:rFonts w:cs="Times New Roman"/>
+          <w:b/>
+          <w:bCs/>
+          <w:sz w:val="28"/>
+          <w:szCs w:val="28"/>
+        </w:rPr>
+        <w:t>*2=1</w:t>
+      </w:r>
+      <w:r>
+        <w:rPr>
+          <w:rFonts w:cs="Times New Roman"/>
+          <w:b/>
+          <w:bCs/>
+          <w:sz w:val="28"/>
+          <w:szCs w:val="28"/>
+        </w:rPr>
+        <w:t>2</w:t>
+      </w:r>
+      <w:r>
+        <w:rPr>
+          <w:rFonts w:cs="Times New Roman"/>
+          <w:b/>
+          <w:bCs/>
+          <w:sz w:val="28"/>
+          <w:szCs w:val="28"/>
+        </w:rPr>
+        <w:t>]</w:t>
       </w:r>
     </w:p>
     <w:p>
@@ -370,16 +410,14 @@
         </w:rPr>
         <w:t xml:space="preserve">What is a person who </w:t>
       </w:r>
-      <w:proofErr w:type="spellStart"/>
-      <w:r>
-        <w:rPr>
-          <w:rFonts w:cs="Times New Roman"/>
-          <w:sz w:val="28"/>
-          <w:szCs w:val="28"/>
-        </w:rPr>
-        <w:t>can not</w:t>
-      </w:r>
-      <w:proofErr w:type="spellEnd"/>
+      <w:r>
+        <w:rPr>
+          <w:rFonts w:cs="Times New Roman"/>
+          <w:sz w:val="28"/>
+          <w:szCs w:val="28"/>
+        </w:rPr>
+        <w:t>cannot</w:t>
+      </w:r>
       <w:r>
         <w:rPr>
           <w:rFonts w:cs="Times New Roman"/>
@@ -402,6 +440,14 @@
           <w:szCs w:val="28"/>
         </w:rPr>
       </w:pPr>
+      <w:r>
+        <w:rPr>
+          <w:rFonts w:cs="Times New Roman"/>
+          <w:sz w:val="28"/>
+          <w:szCs w:val="28"/>
+        </w:rPr>
+        <w:t>Who is the eldest member in the family?</w:t>
+      </w:r>
     </w:p>
     <w:p>
       <w:pPr>
@@ -422,7 +468,7 @@
           <w:sz w:val="28"/>
           <w:szCs w:val="28"/>
         </w:rPr>
-        <w:t>Who were the old and young going?</w:t>
+        <w:t>Name two social activist of Nepal.</w:t>
       </w:r>
     </w:p>
     <w:p>
@@ -448,78 +494,98 @@
           <w:sz w:val="28"/>
           <w:szCs w:val="28"/>
         </w:rPr>
-        <w:t>Fill in the blanks.</w:t>
-      </w:r>
-      <w:r>
-        <w:rPr>
-          <w:rFonts w:cs="Times New Roman"/>
-          <w:b/>
-          <w:bCs/>
-          <w:sz w:val="28"/>
-          <w:szCs w:val="28"/>
-        </w:rPr>
-        <w:tab/>
-      </w:r>
-      <w:r>
-        <w:rPr>
-          <w:rFonts w:cs="Times New Roman"/>
-          <w:b/>
-          <w:bCs/>
-          <w:sz w:val="28"/>
-          <w:szCs w:val="28"/>
-        </w:rPr>
-        <w:tab/>
-      </w:r>
-      <w:r>
-        <w:rPr>
-          <w:rFonts w:cs="Times New Roman"/>
-          <w:b/>
-          <w:bCs/>
-          <w:sz w:val="28"/>
-          <w:szCs w:val="28"/>
-        </w:rPr>
-        <w:tab/>
-      </w:r>
-      <w:r>
-        <w:rPr>
-          <w:rFonts w:cs="Times New Roman"/>
-          <w:b/>
-          <w:bCs/>
-          <w:sz w:val="28"/>
-          <w:szCs w:val="28"/>
-        </w:rPr>
-        <w:tab/>
-      </w:r>
-      <w:r>
-        <w:rPr>
-          <w:rFonts w:cs="Times New Roman"/>
-          <w:b/>
-          <w:bCs/>
-          <w:sz w:val="28"/>
-          <w:szCs w:val="28"/>
-        </w:rPr>
-        <w:tab/>
-      </w:r>
-      <w:r>
-        <w:rPr>
-          <w:rFonts w:cs="Times New Roman"/>
-          <w:b/>
-          <w:bCs/>
-          <w:sz w:val="28"/>
-          <w:szCs w:val="28"/>
-        </w:rPr>
-        <w:tab/>
-      </w:r>
-      <w:r>
-        <w:rPr>
-          <w:rFonts w:cs="Times New Roman"/>
-          <w:b/>
-          <w:bCs/>
-          <w:sz w:val="28"/>
-          <w:szCs w:val="28"/>
-        </w:rPr>
-        <w:tab/>
-        <w:t>[5]</w:t>
+        <w:t>Name the occupations.</w:t>
+      </w:r>
+      <w:r>
+        <w:rPr>
+          <w:rFonts w:cs="Times New Roman"/>
+          <w:b/>
+          <w:bCs/>
+          <w:sz w:val="28"/>
+          <w:szCs w:val="28"/>
+        </w:rPr>
+        <w:tab/>
+      </w:r>
+      <w:r>
+        <w:rPr>
+          <w:rFonts w:cs="Times New Roman"/>
+          <w:b/>
+          <w:bCs/>
+          <w:sz w:val="28"/>
+          <w:szCs w:val="28"/>
+        </w:rPr>
+        <w:tab/>
+      </w:r>
+      <w:r>
+        <w:rPr>
+          <w:rFonts w:cs="Times New Roman"/>
+          <w:b/>
+          <w:bCs/>
+          <w:sz w:val="28"/>
+          <w:szCs w:val="28"/>
+        </w:rPr>
+        <w:tab/>
+      </w:r>
+      <w:r>
+        <w:rPr>
+          <w:rFonts w:cs="Times New Roman"/>
+          <w:b/>
+          <w:bCs/>
+          <w:sz w:val="28"/>
+          <w:szCs w:val="28"/>
+        </w:rPr>
+        <w:tab/>
+      </w:r>
+      <w:r>
+        <w:rPr>
+          <w:rFonts w:cs="Times New Roman"/>
+          <w:b/>
+          <w:bCs/>
+          <w:sz w:val="28"/>
+          <w:szCs w:val="28"/>
+        </w:rPr>
+        <w:tab/>
+      </w:r>
+      <w:r>
+        <w:rPr>
+          <w:rFonts w:cs="Times New Roman"/>
+          <w:b/>
+          <w:bCs/>
+          <w:sz w:val="28"/>
+          <w:szCs w:val="28"/>
+        </w:rPr>
+        <w:tab/>
+      </w:r>
+      <w:r>
+        <w:rPr>
+          <w:rFonts w:cs="Times New Roman"/>
+          <w:b/>
+          <w:bCs/>
+          <w:sz w:val="28"/>
+          <w:szCs w:val="28"/>
+        </w:rPr>
+        <w:tab/>
+        <w:t>[</w:t>
+      </w:r>
+      <w:r>
+        <w:rPr>
+          <w:rFonts w:cs="Times New Roman"/>
+          <w:b/>
+          <w:bCs/>
+          <w:sz w:val="28"/>
+          <w:szCs w:val="28"/>
+        </w:rPr>
+        <w:t>10</w:t>
+      </w:r>
+      <w:r>
+        <w:rPr>
+          <w:rFonts w:cs="Times New Roman"/>
+          <w:b/>
+          <w:bCs/>
+          <w:sz w:val="28"/>
+          <w:szCs w:val="28"/>
+        </w:rPr>
+        <w:t>]</w:t>
       </w:r>
     </w:p>
     <w:p>
@@ -531,29 +597,25 @@
         </w:numPr>
         <w:rPr>
           <w:rFonts w:cs="Times New Roman"/>
-          <w:b/>
-          <w:bCs/>
-          <w:sz w:val="28"/>
-          <w:szCs w:val="28"/>
-        </w:rPr>
-      </w:pPr>
-      <w:proofErr w:type="spellStart"/>
-      <w:r>
-        <w:rPr>
-          <w:rFonts w:cs="Times New Roman"/>
-          <w:sz w:val="28"/>
-          <w:szCs w:val="28"/>
-        </w:rPr>
-        <w:t>Kajira</w:t>
-      </w:r>
-      <w:proofErr w:type="spellEnd"/>
-      <w:r>
-        <w:rPr>
-          <w:rFonts w:cs="Times New Roman"/>
-          <w:sz w:val="28"/>
-          <w:szCs w:val="28"/>
-        </w:rPr>
-        <w:t xml:space="preserve"> was the …………. man in the group.</w:t>
+          <w:sz w:val="28"/>
+          <w:szCs w:val="28"/>
+        </w:rPr>
+      </w:pPr>
+      <w:r>
+        <w:rPr>
+          <w:rFonts w:cs="Times New Roman"/>
+          <w:sz w:val="28"/>
+          <w:szCs w:val="28"/>
+        </w:rPr>
+        <w:t>Check patients.</w:t>
+      </w:r>
+      <w:r>
+        <w:rPr>
+          <w:rFonts w:cs="Times New Roman"/>
+          <w:sz w:val="28"/>
+          <w:szCs w:val="28"/>
+        </w:rPr>
+        <w:t xml:space="preserve"> __________</w:t>
       </w:r>
     </w:p>
     <w:p>
@@ -565,19 +627,25 @@
         </w:numPr>
         <w:rPr>
           <w:rFonts w:cs="Times New Roman"/>
-          <w:b/>
-          <w:bCs/>
-          <w:sz w:val="28"/>
-          <w:szCs w:val="28"/>
-        </w:rPr>
-      </w:pPr>
-      <w:r>
-        <w:rPr>
-          <w:rFonts w:cs="Times New Roman"/>
-          <w:sz w:val="28"/>
-          <w:szCs w:val="28"/>
-        </w:rPr>
-        <w:t>A long cylindrical tree was …… on the ground.</w:t>
+          <w:sz w:val="28"/>
+          <w:szCs w:val="28"/>
+        </w:rPr>
+      </w:pPr>
+      <w:r>
+        <w:rPr>
+          <w:rFonts w:cs="Times New Roman"/>
+          <w:sz w:val="28"/>
+          <w:szCs w:val="28"/>
+        </w:rPr>
+        <w:t xml:space="preserve">Teaches in schools. </w:t>
+      </w:r>
+      <w:r>
+        <w:rPr>
+          <w:rFonts w:cs="Times New Roman"/>
+          <w:sz w:val="28"/>
+          <w:szCs w:val="28"/>
+        </w:rPr>
+        <w:t>__________</w:t>
       </w:r>
     </w:p>
     <w:p>
@@ -589,19 +657,25 @@
         </w:numPr>
         <w:rPr>
           <w:rFonts w:cs="Times New Roman"/>
-          <w:b/>
-          <w:bCs/>
-          <w:sz w:val="28"/>
-          <w:szCs w:val="28"/>
-        </w:rPr>
-      </w:pPr>
-      <w:r>
-        <w:rPr>
-          <w:rFonts w:cs="Times New Roman"/>
-          <w:sz w:val="28"/>
-          <w:szCs w:val="28"/>
-        </w:rPr>
-        <w:t>The wood was ……… downward.</w:t>
+          <w:sz w:val="28"/>
+          <w:szCs w:val="28"/>
+        </w:rPr>
+      </w:pPr>
+      <w:r>
+        <w:rPr>
+          <w:rFonts w:cs="Times New Roman"/>
+          <w:sz w:val="28"/>
+          <w:szCs w:val="28"/>
+        </w:rPr>
+        <w:t xml:space="preserve">Plough the field. </w:t>
+      </w:r>
+      <w:r>
+        <w:rPr>
+          <w:rFonts w:cs="Times New Roman"/>
+          <w:sz w:val="28"/>
+          <w:szCs w:val="28"/>
+        </w:rPr>
+        <w:t>__________</w:t>
       </w:r>
     </w:p>
     <w:p>
@@ -613,30 +687,26 @@
         </w:numPr>
         <w:rPr>
           <w:rFonts w:cs="Times New Roman"/>
-          <w:b/>
-          <w:bCs/>
-          <w:sz w:val="28"/>
-          <w:szCs w:val="28"/>
-        </w:rPr>
-      </w:pPr>
-      <w:r>
-        <w:rPr>
-          <w:rFonts w:cs="Times New Roman"/>
-          <w:sz w:val="28"/>
-          <w:szCs w:val="28"/>
-        </w:rPr>
-        <w:t>The tree started ……</w:t>
-      </w:r>
-      <w:proofErr w:type="gramStart"/>
-      <w:r>
-        <w:rPr>
-          <w:rFonts w:cs="Times New Roman"/>
-          <w:sz w:val="28"/>
-          <w:szCs w:val="28"/>
-        </w:rPr>
-        <w:t>…..</w:t>
-      </w:r>
-      <w:proofErr w:type="gramEnd"/>
+          <w:sz w:val="28"/>
+          <w:szCs w:val="28"/>
+        </w:rPr>
+      </w:pPr>
+      <w:r>
+        <w:rPr>
+          <w:rFonts w:cs="Times New Roman"/>
+          <w:sz w:val="28"/>
+          <w:szCs w:val="28"/>
+        </w:rPr>
+        <w:t xml:space="preserve">Makes wooden furnitures. </w:t>
+      </w:r>
+      <w:r>
+        <w:rPr>
+          <w:rFonts w:cs="Times New Roman"/>
+          <w:sz w:val="28"/>
+          <w:szCs w:val="28"/>
+        </w:rPr>
+        <w:t>__________</w:t>
+      </w:r>
     </w:p>
     <w:p>
       <w:pPr>
@@ -647,19 +717,175 @@
         </w:numPr>
         <w:rPr>
           <w:rFonts w:cs="Times New Roman"/>
-          <w:b/>
-          <w:bCs/>
-          <w:sz w:val="28"/>
-          <w:szCs w:val="28"/>
-        </w:rPr>
-      </w:pPr>
-      <w:r>
-        <w:rPr>
-          <w:rFonts w:cs="Times New Roman"/>
-          <w:sz w:val="28"/>
-          <w:szCs w:val="28"/>
-        </w:rPr>
-        <w:t>A very big snake is called ……………</w:t>
+          <w:sz w:val="28"/>
+          <w:szCs w:val="28"/>
+        </w:rPr>
+      </w:pPr>
+      <w:r>
+        <w:rPr>
+          <w:rFonts w:cs="Times New Roman"/>
+          <w:sz w:val="28"/>
+          <w:szCs w:val="28"/>
+        </w:rPr>
+        <w:t xml:space="preserve">Construct house. </w:t>
+      </w:r>
+      <w:r>
+        <w:rPr>
+          <w:rFonts w:cs="Times New Roman"/>
+          <w:sz w:val="28"/>
+          <w:szCs w:val="28"/>
+        </w:rPr>
+        <w:t>__________</w:t>
+      </w:r>
+    </w:p>
+    <w:p>
+      <w:pPr>
+        <w:pStyle w:val="ListParagraph"/>
+        <w:numPr>
+          <w:ilvl w:val="1"/>
+          <w:numId w:val="8"/>
+        </w:numPr>
+        <w:rPr>
+          <w:rFonts w:cs="Times New Roman"/>
+          <w:sz w:val="28"/>
+          <w:szCs w:val="28"/>
+        </w:rPr>
+      </w:pPr>
+      <w:r>
+        <w:rPr>
+          <w:rFonts w:cs="Times New Roman"/>
+          <w:sz w:val="28"/>
+          <w:szCs w:val="28"/>
+        </w:rPr>
+        <w:t xml:space="preserve">Design building. </w:t>
+      </w:r>
+      <w:r>
+        <w:rPr>
+          <w:rFonts w:cs="Times New Roman"/>
+          <w:sz w:val="28"/>
+          <w:szCs w:val="28"/>
+        </w:rPr>
+        <w:t>__________</w:t>
+      </w:r>
+    </w:p>
+    <w:p>
+      <w:pPr>
+        <w:pStyle w:val="ListParagraph"/>
+        <w:numPr>
+          <w:ilvl w:val="1"/>
+          <w:numId w:val="8"/>
+        </w:numPr>
+        <w:rPr>
+          <w:rFonts w:cs="Times New Roman"/>
+          <w:sz w:val="28"/>
+          <w:szCs w:val="28"/>
+        </w:rPr>
+      </w:pPr>
+      <w:r>
+        <w:rPr>
+          <w:rFonts w:cs="Times New Roman"/>
+          <w:sz w:val="28"/>
+          <w:szCs w:val="28"/>
+        </w:rPr>
+        <w:t xml:space="preserve">Money receive and pays out money. </w:t>
+      </w:r>
+      <w:r>
+        <w:rPr>
+          <w:rFonts w:cs="Times New Roman"/>
+          <w:sz w:val="28"/>
+          <w:szCs w:val="28"/>
+        </w:rPr>
+        <w:t>__________</w:t>
+      </w:r>
+    </w:p>
+    <w:p>
+      <w:pPr>
+        <w:pStyle w:val="ListParagraph"/>
+        <w:numPr>
+          <w:ilvl w:val="1"/>
+          <w:numId w:val="8"/>
+        </w:numPr>
+        <w:rPr>
+          <w:rFonts w:cs="Times New Roman"/>
+          <w:sz w:val="28"/>
+          <w:szCs w:val="28"/>
+        </w:rPr>
+      </w:pPr>
+      <w:r>
+        <w:rPr>
+          <w:rFonts w:cs="Times New Roman"/>
+          <w:sz w:val="28"/>
+          <w:szCs w:val="28"/>
+        </w:rPr>
+        <w:t xml:space="preserve">Check account. </w:t>
+      </w:r>
+      <w:r>
+        <w:rPr>
+          <w:rFonts w:cs="Times New Roman"/>
+          <w:sz w:val="28"/>
+          <w:szCs w:val="28"/>
+        </w:rPr>
+        <w:t>__________</w:t>
+      </w:r>
+    </w:p>
+    <w:p>
+      <w:pPr>
+        <w:pStyle w:val="ListParagraph"/>
+        <w:numPr>
+          <w:ilvl w:val="1"/>
+          <w:numId w:val="8"/>
+        </w:numPr>
+        <w:rPr>
+          <w:rFonts w:cs="Times New Roman"/>
+          <w:sz w:val="28"/>
+          <w:szCs w:val="28"/>
+        </w:rPr>
+      </w:pPr>
+      <w:r>
+        <w:rPr>
+          <w:rFonts w:cs="Times New Roman"/>
+          <w:sz w:val="28"/>
+          <w:szCs w:val="28"/>
+        </w:rPr>
+        <w:t xml:space="preserve">Flies an aeroplane. </w:t>
+      </w:r>
+      <w:r>
+        <w:rPr>
+          <w:rFonts w:cs="Times New Roman"/>
+          <w:sz w:val="28"/>
+          <w:szCs w:val="28"/>
+        </w:rPr>
+        <w:t>__________</w:t>
+      </w:r>
+    </w:p>
+    <w:p>
+      <w:pPr>
+        <w:pStyle w:val="ListParagraph"/>
+        <w:numPr>
+          <w:ilvl w:val="1"/>
+          <w:numId w:val="8"/>
+        </w:numPr>
+        <w:rPr>
+          <w:rFonts w:cs="Times New Roman"/>
+          <w:sz w:val="28"/>
+          <w:szCs w:val="28"/>
+        </w:rPr>
+      </w:pPr>
+      <w:r>
+        <w:rPr>
+          <w:rFonts w:cs="Times New Roman"/>
+          <w:sz w:val="28"/>
+          <w:szCs w:val="28"/>
+        </w:rPr>
+        <w:t xml:space="preserve">Stitches clothes. </w:t>
+      </w:r>
+      <w:r>
+        <w:rPr>
+          <w:rFonts w:cs="Times New Roman"/>
+          <w:sz w:val="28"/>
+          <w:szCs w:val="28"/>
+        </w:rPr>
+        <w:t>__________</w:t>
       </w:r>
     </w:p>
     <w:p>
@@ -685,20 +911,38 @@
           <w:sz w:val="28"/>
           <w:szCs w:val="28"/>
         </w:rPr>
-        <w:t xml:space="preserve">Think which animals these </w:t>
-      </w:r>
-      <w:proofErr w:type="gramStart"/>
-      <w:r>
-        <w:rPr>
-          <w:rFonts w:cs="Times New Roman"/>
-          <w:b/>
-          <w:bCs/>
-          <w:sz w:val="28"/>
-          <w:szCs w:val="28"/>
-        </w:rPr>
-        <w:t>are:-</w:t>
-      </w:r>
-      <w:proofErr w:type="gramEnd"/>
+        <w:t>Write true or false.</w:t>
+      </w:r>
+      <w:r>
+        <w:rPr>
+          <w:rFonts w:cs="Times New Roman"/>
+          <w:b/>
+          <w:bCs/>
+          <w:sz w:val="28"/>
+          <w:szCs w:val="28"/>
+        </w:rPr>
+        <w:tab/>
+      </w:r>
+      <w:r>
+        <w:rPr>
+          <w:rFonts w:cs="Times New Roman"/>
+          <w:b/>
+          <w:bCs/>
+          <w:sz w:val="28"/>
+          <w:szCs w:val="28"/>
+        </w:rPr>
+        <w:tab/>
+      </w:r>
+      <w:r>
+        <w:rPr>
+          <w:rFonts w:cs="Times New Roman"/>
+          <w:b/>
+          <w:bCs/>
+          <w:sz w:val="28"/>
+          <w:szCs w:val="28"/>
+        </w:rPr>
+        <w:tab/>
+      </w:r>
       <w:r>
         <w:rPr>
           <w:rFonts w:cs="Times New Roman"/>
@@ -748,7 +992,7 @@
           <w:sz w:val="28"/>
           <w:szCs w:val="28"/>
         </w:rPr>
-        <w:t>5</w:t>
+        <w:t>4</w:t>
       </w:r>
       <w:r>
         <w:rPr>
@@ -782,7 +1026,7 @@
           <w:sz w:val="28"/>
           <w:szCs w:val="28"/>
         </w:rPr>
-        <w:t>I give a wool, I am a ………….</w:t>
+        <w:t>Untouchability is a social crime.</w:t>
       </w:r>
     </w:p>
     <w:p>
@@ -806,18 +1050,8 @@
           <w:sz w:val="28"/>
           <w:szCs w:val="28"/>
         </w:rPr>
-        <w:t>I guide your house, I am a ………</w:t>
-      </w:r>
-      <w:proofErr w:type="gramStart"/>
-      <w:r>
-        <w:rPr>
-          <w:rFonts w:cs="Times New Roman"/>
-          <w:sz w:val="28"/>
-          <w:szCs w:val="28"/>
-        </w:rPr>
-        <w:t>…..</w:t>
-      </w:r>
-      <w:proofErr w:type="gramEnd"/>
+        <w:t>We should support gender discrimination.</w:t>
+      </w:r>
     </w:p>
     <w:p>
       <w:pPr>
@@ -840,7 +1074,7 @@
           <w:sz w:val="28"/>
           <w:szCs w:val="28"/>
         </w:rPr>
-        <w:t>I plough the field, I am an …………….</w:t>
+        <w:t>Helping others reduces our prestige.</w:t>
       </w:r>
     </w:p>
     <w:p>
@@ -852,19 +1086,51 @@
         </w:numPr>
         <w:rPr>
           <w:rFonts w:cs="Times New Roman"/>
-          <w:b/>
-          <w:bCs/>
-          <w:sz w:val="28"/>
-          <w:szCs w:val="28"/>
-        </w:rPr>
-      </w:pPr>
-      <w:r>
-        <w:rPr>
-          <w:rFonts w:cs="Times New Roman"/>
-          <w:sz w:val="28"/>
-          <w:szCs w:val="28"/>
-        </w:rPr>
-        <w:t>I kill rats, I am a …………….</w:t>
+          <w:sz w:val="28"/>
+          <w:szCs w:val="28"/>
+        </w:rPr>
+      </w:pPr>
+      <w:r>
+        <w:rPr>
+          <w:rFonts w:cs="Times New Roman"/>
+          <w:sz w:val="28"/>
+          <w:szCs w:val="28"/>
+        </w:rPr>
+        <w:t>You shoul</w:t>
+      </w:r>
+      <w:r>
+        <w:rPr>
+          <w:rFonts w:cs="Times New Roman"/>
+          <w:sz w:val="28"/>
+          <w:szCs w:val="28"/>
+        </w:rPr>
+        <w:t>d</w:t>
+      </w:r>
+      <w:r>
+        <w:rPr>
+          <w:rFonts w:cs="Times New Roman"/>
+          <w:sz w:val="28"/>
+          <w:szCs w:val="28"/>
+        </w:rPr>
+        <w:t xml:space="preserve"> go to attend </w:t>
+      </w:r>
+      <w:r>
+        <w:rPr>
+          <w:rFonts w:cs="Times New Roman"/>
+          <w:i/>
+          <w:iCs/>
+          <w:sz w:val="28"/>
+          <w:szCs w:val="28"/>
+        </w:rPr>
+        <w:t>Pooja</w:t>
+      </w:r>
+      <w:r>
+        <w:rPr>
+          <w:rFonts w:cs="Times New Roman"/>
+          <w:sz w:val="28"/>
+          <w:szCs w:val="28"/>
+        </w:rPr>
+        <w:t xml:space="preserve"> in the neighborhood.</w:t>
       </w:r>
     </w:p>
     <w:p>
@@ -876,30 +1142,84 @@
         </w:numPr>
         <w:rPr>
           <w:rFonts w:cs="Times New Roman"/>
-          <w:b/>
-          <w:bCs/>
-          <w:sz w:val="28"/>
-          <w:szCs w:val="28"/>
-        </w:rPr>
-      </w:pPr>
-      <w:r>
-        <w:rPr>
-          <w:rFonts w:cs="Times New Roman"/>
-          <w:sz w:val="28"/>
-          <w:szCs w:val="28"/>
-        </w:rPr>
-        <w:t>I carry load, I am a ………</w:t>
-      </w:r>
-      <w:proofErr w:type="gramStart"/>
-      <w:r>
-        <w:rPr>
-          <w:rFonts w:cs="Times New Roman"/>
-          <w:sz w:val="28"/>
-          <w:szCs w:val="28"/>
-        </w:rPr>
-        <w:t>…..</w:t>
-      </w:r>
-      <w:proofErr w:type="gramEnd"/>
+          <w:sz w:val="28"/>
+          <w:szCs w:val="28"/>
+        </w:rPr>
+      </w:pPr>
+      <w:r>
+        <w:rPr>
+          <w:rFonts w:cs="Times New Roman"/>
+          <w:sz w:val="28"/>
+          <w:szCs w:val="28"/>
+        </w:rPr>
+        <w:t>Businessman sells goods.</w:t>
+      </w:r>
+    </w:p>
+    <w:p>
+      <w:pPr>
+        <w:pStyle w:val="ListParagraph"/>
+        <w:numPr>
+          <w:ilvl w:val="1"/>
+          <w:numId w:val="8"/>
+        </w:numPr>
+        <w:rPr>
+          <w:rFonts w:cs="Times New Roman"/>
+          <w:sz w:val="28"/>
+          <w:szCs w:val="28"/>
+        </w:rPr>
+      </w:pPr>
+      <w:r>
+        <w:rPr>
+          <w:rFonts w:cs="Times New Roman"/>
+          <w:sz w:val="28"/>
+          <w:szCs w:val="28"/>
+        </w:rPr>
+        <w:t>A ward committee consists of seven members.</w:t>
+      </w:r>
+    </w:p>
+    <w:p>
+      <w:pPr>
+        <w:pStyle w:val="ListParagraph"/>
+        <w:numPr>
+          <w:ilvl w:val="1"/>
+          <w:numId w:val="8"/>
+        </w:numPr>
+        <w:rPr>
+          <w:rFonts w:cs="Times New Roman"/>
+          <w:sz w:val="28"/>
+          <w:szCs w:val="28"/>
+        </w:rPr>
+      </w:pPr>
+      <w:r>
+        <w:rPr>
+          <w:rFonts w:cs="Times New Roman"/>
+          <w:sz w:val="28"/>
+          <w:szCs w:val="28"/>
+        </w:rPr>
+        <w:t>Nepalese warriors are not brave.</w:t>
+      </w:r>
+    </w:p>
+    <w:p>
+      <w:pPr>
+        <w:pStyle w:val="ListParagraph"/>
+        <w:numPr>
+          <w:ilvl w:val="1"/>
+          <w:numId w:val="8"/>
+        </w:numPr>
+        <w:rPr>
+          <w:rFonts w:cs="Times New Roman"/>
+          <w:sz w:val="28"/>
+          <w:szCs w:val="28"/>
+        </w:rPr>
+      </w:pPr>
+      <w:r>
+        <w:rPr>
+          <w:rFonts w:cs="Times New Roman"/>
+          <w:sz w:val="28"/>
+          <w:szCs w:val="28"/>
+        </w:rPr>
+        <w:t>Languages and costumes are our ethic identity.</w:t>
+      </w:r>
     </w:p>
     <w:p>
       <w:pPr>
@@ -924,18 +1244,117 @@
           <w:sz w:val="28"/>
           <w:szCs w:val="28"/>
         </w:rPr>
-        <w:t>Write correct wishes for the following sentences.</w:t>
-      </w:r>
-      <w:r>
-        <w:rPr>
-          <w:rFonts w:cs="Times New Roman"/>
-          <w:b/>
-          <w:bCs/>
-          <w:sz w:val="28"/>
-          <w:szCs w:val="28"/>
-        </w:rPr>
-        <w:tab/>
-        <w:t>[3]</w:t>
+        <w:t>Fill in the blanks.</w:t>
+      </w:r>
+      <w:r>
+        <w:rPr>
+          <w:rFonts w:cs="Times New Roman"/>
+          <w:b/>
+          <w:bCs/>
+          <w:sz w:val="28"/>
+          <w:szCs w:val="28"/>
+        </w:rPr>
+        <w:tab/>
+      </w:r>
+      <w:r>
+        <w:rPr>
+          <w:rFonts w:cs="Times New Roman"/>
+          <w:b/>
+          <w:bCs/>
+          <w:sz w:val="28"/>
+          <w:szCs w:val="28"/>
+        </w:rPr>
+        <w:tab/>
+      </w:r>
+      <w:r>
+        <w:rPr>
+          <w:rFonts w:cs="Times New Roman"/>
+          <w:b/>
+          <w:bCs/>
+          <w:sz w:val="28"/>
+          <w:szCs w:val="28"/>
+        </w:rPr>
+        <w:tab/>
+      </w:r>
+      <w:r>
+        <w:rPr>
+          <w:rFonts w:cs="Times New Roman"/>
+          <w:b/>
+          <w:bCs/>
+          <w:sz w:val="28"/>
+          <w:szCs w:val="28"/>
+        </w:rPr>
+        <w:tab/>
+      </w:r>
+      <w:r>
+        <w:rPr>
+          <w:rFonts w:cs="Times New Roman"/>
+          <w:b/>
+          <w:bCs/>
+          <w:sz w:val="28"/>
+          <w:szCs w:val="28"/>
+        </w:rPr>
+        <w:tab/>
+      </w:r>
+      <w:r>
+        <w:rPr>
+          <w:rFonts w:cs="Times New Roman"/>
+          <w:b/>
+          <w:bCs/>
+          <w:sz w:val="28"/>
+          <w:szCs w:val="28"/>
+        </w:rPr>
+        <w:tab/>
+      </w:r>
+      <w:r>
+        <w:rPr>
+          <w:rFonts w:cs="Times New Roman"/>
+          <w:b/>
+          <w:bCs/>
+          <w:sz w:val="28"/>
+          <w:szCs w:val="28"/>
+        </w:rPr>
+        <w:tab/>
+      </w:r>
+      <w:r>
+        <w:rPr>
+          <w:rFonts w:cs="Times New Roman"/>
+          <w:b/>
+          <w:bCs/>
+          <w:sz w:val="28"/>
+          <w:szCs w:val="28"/>
+        </w:rPr>
+        <w:tab/>
+      </w:r>
+      <w:r>
+        <w:rPr>
+          <w:rFonts w:cs="Times New Roman"/>
+          <w:b/>
+          <w:bCs/>
+          <w:sz w:val="28"/>
+          <w:szCs w:val="28"/>
+        </w:rPr>
+        <w:t>[</w:t>
+      </w:r>
+      <w:r>
+        <w:rPr>
+          <w:rFonts w:cs="Times New Roman"/>
+          <w:b/>
+          <w:bCs/>
+          <w:sz w:val="28"/>
+          <w:szCs w:val="28"/>
+        </w:rPr>
+        <w:t>5</w:t>
+      </w:r>
+      <w:r>
+        <w:rPr>
+          <w:rFonts w:cs="Times New Roman"/>
+          <w:b/>
+          <w:bCs/>
+          <w:sz w:val="28"/>
+          <w:szCs w:val="28"/>
+        </w:rPr>
+        <w:t>]</w:t>
       </w:r>
     </w:p>
     <w:p>
@@ -947,19 +1366,17 @@
         </w:numPr>
         <w:rPr>
           <w:rFonts w:cs="Times New Roman"/>
-          <w:b/>
-          <w:bCs/>
-          <w:sz w:val="28"/>
-          <w:szCs w:val="28"/>
-        </w:rPr>
-      </w:pPr>
-      <w:r>
-        <w:rPr>
-          <w:rFonts w:cs="Times New Roman"/>
-          <w:sz w:val="28"/>
-          <w:szCs w:val="28"/>
-        </w:rPr>
-        <w:t>Ramesh has his examination today. Santosh wishes him ……………</w:t>
+          <w:sz w:val="28"/>
+          <w:szCs w:val="28"/>
+        </w:rPr>
+      </w:pPr>
+      <w:r>
+        <w:rPr>
+          <w:rFonts w:cs="Times New Roman"/>
+          <w:sz w:val="28"/>
+          <w:szCs w:val="28"/>
+        </w:rPr>
+        <w:t>We should cross road from ………………</w:t>
       </w:r>
     </w:p>
     <w:p>
@@ -971,30 +1388,18 @@
         </w:numPr>
         <w:rPr>
           <w:rFonts w:cs="Times New Roman"/>
-          <w:b/>
-          <w:bCs/>
-          <w:sz w:val="28"/>
-          <w:szCs w:val="28"/>
-        </w:rPr>
-      </w:pPr>
-      <w:r>
-        <w:rPr>
-          <w:rFonts w:cs="Times New Roman"/>
-          <w:sz w:val="28"/>
-          <w:szCs w:val="28"/>
-        </w:rPr>
-        <w:t>Rajani is going to travel. Radha says …………</w:t>
-      </w:r>
-      <w:proofErr w:type="gramStart"/>
-      <w:r>
-        <w:rPr>
-          <w:rFonts w:cs="Times New Roman"/>
-          <w:sz w:val="28"/>
-          <w:szCs w:val="28"/>
-        </w:rPr>
-        <w:t>…..</w:t>
-      </w:r>
-      <w:proofErr w:type="gramEnd"/>
+          <w:sz w:val="28"/>
+          <w:szCs w:val="28"/>
+        </w:rPr>
+      </w:pPr>
+      <w:r>
+        <w:rPr>
+          <w:rFonts w:cs="Times New Roman"/>
+          <w:sz w:val="28"/>
+          <w:szCs w:val="28"/>
+        </w:rPr>
+        <w:t>We should follow …………. rules.</w:t>
+      </w:r>
     </w:p>
     <w:p>
       <w:pPr>
@@ -1005,19 +1410,84 @@
         </w:numPr>
         <w:rPr>
           <w:rFonts w:cs="Times New Roman"/>
-          <w:b/>
-          <w:bCs/>
-          <w:sz w:val="28"/>
-          <w:szCs w:val="28"/>
-        </w:rPr>
-      </w:pPr>
-      <w:r>
-        <w:rPr>
-          <w:rFonts w:cs="Times New Roman"/>
-          <w:sz w:val="28"/>
-          <w:szCs w:val="28"/>
-        </w:rPr>
-        <w:t>Ranjit is sick. Suraj says ………………</w:t>
+          <w:sz w:val="28"/>
+          <w:szCs w:val="28"/>
+        </w:rPr>
+      </w:pPr>
+      <w:r>
+        <w:rPr>
+          <w:rFonts w:cs="Times New Roman"/>
+          <w:sz w:val="28"/>
+          <w:szCs w:val="28"/>
+        </w:rPr>
+        <w:t>We should obey our ……………. and …………</w:t>
+      </w:r>
+    </w:p>
+    <w:p>
+      <w:pPr>
+        <w:pStyle w:val="ListParagraph"/>
+        <w:numPr>
+          <w:ilvl w:val="1"/>
+          <w:numId w:val="8"/>
+        </w:numPr>
+        <w:rPr>
+          <w:rFonts w:cs="Times New Roman"/>
+          <w:sz w:val="28"/>
+          <w:szCs w:val="28"/>
+        </w:rPr>
+      </w:pPr>
+      <w:r>
+        <w:rPr>
+          <w:rFonts w:cs="Times New Roman"/>
+          <w:sz w:val="28"/>
+          <w:szCs w:val="28"/>
+        </w:rPr>
+        <w:t>We should love our …………</w:t>
+      </w:r>
+    </w:p>
+    <w:p>
+      <w:pPr>
+        <w:pStyle w:val="ListParagraph"/>
+        <w:numPr>
+          <w:ilvl w:val="1"/>
+          <w:numId w:val="8"/>
+        </w:numPr>
+        <w:rPr>
+          <w:rFonts w:cs="Times New Roman"/>
+          <w:sz w:val="28"/>
+          <w:szCs w:val="28"/>
+        </w:rPr>
+      </w:pPr>
+      <w:r>
+        <w:rPr>
+          <w:rFonts w:cs="Times New Roman"/>
+          <w:sz w:val="28"/>
+          <w:szCs w:val="28"/>
+        </w:rPr>
+        <w:t>We should help …………… and needy people.</w:t>
+      </w:r>
+    </w:p>
+    <w:p>
+      <w:pPr>
+        <w:spacing w:line="259" w:lineRule="auto"/>
+        <w:jc w:val="left"/>
+        <w:rPr>
+          <w:rFonts w:cs="Times New Roman"/>
+          <w:b/>
+          <w:bCs/>
+          <w:sz w:val="28"/>
+          <w:szCs w:val="28"/>
+        </w:rPr>
+      </w:pPr>
+      <w:r>
+        <w:rPr>
+          <w:rFonts w:cs="Times New Roman"/>
+          <w:b/>
+          <w:bCs/>
+          <w:sz w:val="28"/>
+          <w:szCs w:val="28"/>
+        </w:rPr>
+        <w:br w:type="page"/>
       </w:r>
     </w:p>
     <w:p>
@@ -1043,40 +1513,128 @@
           <w:sz w:val="28"/>
           <w:szCs w:val="28"/>
         </w:rPr>
-        <w:t xml:space="preserve">Match directions with location about </w:t>
-      </w:r>
-      <w:proofErr w:type="spellStart"/>
-      <w:r>
-        <w:rPr>
-          <w:rFonts w:cs="Times New Roman"/>
-          <w:b/>
-          <w:bCs/>
-          <w:sz w:val="28"/>
-          <w:szCs w:val="28"/>
-        </w:rPr>
-        <w:t>Kaski</w:t>
-      </w:r>
-      <w:proofErr w:type="spellEnd"/>
-      <w:r>
-        <w:rPr>
-          <w:rFonts w:cs="Times New Roman"/>
-          <w:b/>
-          <w:bCs/>
-          <w:sz w:val="28"/>
-          <w:szCs w:val="28"/>
-        </w:rPr>
-        <w:t>-District.</w:t>
-      </w:r>
-      <w:r>
-        <w:rPr>
-          <w:rFonts w:cs="Times New Roman"/>
-          <w:b/>
-          <w:bCs/>
-          <w:sz w:val="28"/>
-          <w:szCs w:val="28"/>
-        </w:rPr>
-        <w:tab/>
-        <w:t>[4]</w:t>
+        <w:lastRenderedPageBreak/>
+        <w:t xml:space="preserve">Match </w:t>
+      </w:r>
+      <w:r>
+        <w:rPr>
+          <w:rFonts w:cs="Times New Roman"/>
+          <w:b/>
+          <w:bCs/>
+          <w:sz w:val="28"/>
+          <w:szCs w:val="28"/>
+        </w:rPr>
+        <w:t>the following</w:t>
+      </w:r>
+      <w:r>
+        <w:rPr>
+          <w:rFonts w:cs="Times New Roman"/>
+          <w:b/>
+          <w:bCs/>
+          <w:sz w:val="28"/>
+          <w:szCs w:val="28"/>
+        </w:rPr>
+        <w:t>.</w:t>
+      </w:r>
+      <w:r>
+        <w:rPr>
+          <w:rFonts w:cs="Times New Roman"/>
+          <w:b/>
+          <w:bCs/>
+          <w:sz w:val="28"/>
+          <w:szCs w:val="28"/>
+        </w:rPr>
+        <w:tab/>
+      </w:r>
+      <w:r>
+        <w:rPr>
+          <w:rFonts w:cs="Times New Roman"/>
+          <w:b/>
+          <w:bCs/>
+          <w:sz w:val="28"/>
+          <w:szCs w:val="28"/>
+        </w:rPr>
+        <w:tab/>
+      </w:r>
+      <w:r>
+        <w:rPr>
+          <w:rFonts w:cs="Times New Roman"/>
+          <w:b/>
+          <w:bCs/>
+          <w:sz w:val="28"/>
+          <w:szCs w:val="28"/>
+        </w:rPr>
+        <w:tab/>
+      </w:r>
+      <w:r>
+        <w:rPr>
+          <w:rFonts w:cs="Times New Roman"/>
+          <w:b/>
+          <w:bCs/>
+          <w:sz w:val="28"/>
+          <w:szCs w:val="28"/>
+        </w:rPr>
+        <w:tab/>
+      </w:r>
+      <w:r>
+        <w:rPr>
+          <w:rFonts w:cs="Times New Roman"/>
+          <w:b/>
+          <w:bCs/>
+          <w:sz w:val="28"/>
+          <w:szCs w:val="28"/>
+        </w:rPr>
+        <w:tab/>
+      </w:r>
+      <w:r>
+        <w:rPr>
+          <w:rFonts w:cs="Times New Roman"/>
+          <w:b/>
+          <w:bCs/>
+          <w:sz w:val="28"/>
+          <w:szCs w:val="28"/>
+        </w:rPr>
+        <w:tab/>
+      </w:r>
+      <w:r>
+        <w:rPr>
+          <w:rFonts w:cs="Times New Roman"/>
+          <w:b/>
+          <w:bCs/>
+          <w:sz w:val="28"/>
+          <w:szCs w:val="28"/>
+        </w:rPr>
+        <w:tab/>
+      </w:r>
+      <w:r>
+        <w:rPr>
+          <w:rFonts w:cs="Times New Roman"/>
+          <w:b/>
+          <w:bCs/>
+          <w:sz w:val="28"/>
+          <w:szCs w:val="28"/>
+        </w:rPr>
+        <w:t>[</w:t>
+      </w:r>
+      <w:r>
+        <w:rPr>
+          <w:rFonts w:cs="Times New Roman"/>
+          <w:b/>
+          <w:bCs/>
+          <w:sz w:val="28"/>
+          <w:szCs w:val="28"/>
+        </w:rPr>
+        <w:t>6</w:t>
+      </w:r>
+      <w:r>
+        <w:rPr>
+          <w:rFonts w:cs="Times New Roman"/>
+          <w:b/>
+          <w:bCs/>
+          <w:sz w:val="28"/>
+          <w:szCs w:val="28"/>
+        </w:rPr>
+        <w:t>]</w:t>
       </w:r>
     </w:p>
     <w:p>
@@ -1095,42 +1653,48 @@
           <w:sz w:val="28"/>
           <w:szCs w:val="28"/>
         </w:rPr>
-        <w:t>North</w:t>
-      </w:r>
-      <w:r>
-        <w:rPr>
-          <w:rFonts w:cs="Times New Roman"/>
-          <w:sz w:val="28"/>
-          <w:szCs w:val="28"/>
-        </w:rPr>
-        <w:tab/>
-      </w:r>
-      <w:r>
-        <w:rPr>
-          <w:rFonts w:cs="Times New Roman"/>
-          <w:sz w:val="28"/>
-          <w:szCs w:val="28"/>
-        </w:rPr>
-        <w:tab/>
-      </w:r>
-      <w:r>
-        <w:rPr>
-          <w:rFonts w:cs="Times New Roman"/>
-          <w:sz w:val="28"/>
-          <w:szCs w:val="28"/>
-        </w:rPr>
-        <w:tab/>
-      </w:r>
-      <w:proofErr w:type="spellStart"/>
-      <w:r>
-        <w:rPr>
-          <w:rFonts w:cs="Times New Roman"/>
-          <w:sz w:val="28"/>
-          <w:szCs w:val="28"/>
-        </w:rPr>
-        <w:t>Syangja</w:t>
-      </w:r>
-      <w:proofErr w:type="spellEnd"/>
+        <w:t>Eid</w:t>
+      </w:r>
+      <w:r>
+        <w:rPr>
+          <w:rFonts w:cs="Times New Roman"/>
+          <w:sz w:val="28"/>
+          <w:szCs w:val="28"/>
+        </w:rPr>
+        <w:tab/>
+      </w:r>
+      <w:r>
+        <w:rPr>
+          <w:rFonts w:cs="Times New Roman"/>
+          <w:sz w:val="28"/>
+          <w:szCs w:val="28"/>
+        </w:rPr>
+        <w:tab/>
+      </w:r>
+      <w:r>
+        <w:rPr>
+          <w:rFonts w:cs="Times New Roman"/>
+          <w:sz w:val="28"/>
+          <w:szCs w:val="28"/>
+        </w:rPr>
+        <w:tab/>
+      </w:r>
+      <w:r>
+        <w:rPr>
+          <w:rFonts w:cs="Times New Roman"/>
+          <w:sz w:val="28"/>
+          <w:szCs w:val="28"/>
+        </w:rPr>
+        <w:tab/>
+      </w:r>
+      <w:r>
+        <w:rPr>
+          <w:rFonts w:cs="Times New Roman"/>
+          <w:sz w:val="28"/>
+          <w:szCs w:val="28"/>
+        </w:rPr>
+        <w:t>Decorating a pine tree</w:t>
+      </w:r>
     </w:p>
     <w:p>
       <w:pPr>
@@ -1148,42 +1712,40 @@
           <w:sz w:val="28"/>
           <w:szCs w:val="28"/>
         </w:rPr>
-        <w:t>South</w:t>
-      </w:r>
-      <w:r>
-        <w:rPr>
-          <w:rFonts w:cs="Times New Roman"/>
-          <w:sz w:val="28"/>
-          <w:szCs w:val="28"/>
-        </w:rPr>
-        <w:tab/>
-      </w:r>
-      <w:r>
-        <w:rPr>
-          <w:rFonts w:cs="Times New Roman"/>
-          <w:sz w:val="28"/>
-          <w:szCs w:val="28"/>
-        </w:rPr>
-        <w:tab/>
-      </w:r>
-      <w:r>
-        <w:rPr>
-          <w:rFonts w:cs="Times New Roman"/>
-          <w:sz w:val="28"/>
-          <w:szCs w:val="28"/>
-        </w:rPr>
-        <w:tab/>
-      </w:r>
-      <w:proofErr w:type="spellStart"/>
-      <w:r>
-        <w:rPr>
-          <w:rFonts w:cs="Times New Roman"/>
-          <w:sz w:val="28"/>
-          <w:szCs w:val="28"/>
-        </w:rPr>
-        <w:t>Manang</w:t>
-      </w:r>
-      <w:proofErr w:type="spellEnd"/>
+        <w:t>Christmas</w:t>
+      </w:r>
+      <w:r>
+        <w:rPr>
+          <w:rFonts w:cs="Times New Roman"/>
+          <w:sz w:val="28"/>
+          <w:szCs w:val="28"/>
+        </w:rPr>
+        <w:tab/>
+      </w:r>
+      <w:r>
+        <w:rPr>
+          <w:rFonts w:cs="Times New Roman"/>
+          <w:sz w:val="28"/>
+          <w:szCs w:val="28"/>
+        </w:rPr>
+        <w:tab/>
+      </w:r>
+      <w:r>
+        <w:rPr>
+          <w:rFonts w:cs="Times New Roman"/>
+          <w:sz w:val="28"/>
+          <w:szCs w:val="28"/>
+        </w:rPr>
+        <w:tab/>
+      </w:r>
+      <w:r>
+        <w:rPr>
+          <w:rFonts w:cs="Times New Roman"/>
+          <w:sz w:val="28"/>
+          <w:szCs w:val="28"/>
+        </w:rPr>
+        <w:t>Muslims observe a fast</w:t>
+      </w:r>
     </w:p>
     <w:p>
       <w:pPr>
@@ -1201,42 +1763,40 @@
           <w:sz w:val="28"/>
           <w:szCs w:val="28"/>
         </w:rPr>
-        <w:t>West</w:t>
-      </w:r>
-      <w:r>
-        <w:rPr>
-          <w:rFonts w:cs="Times New Roman"/>
-          <w:sz w:val="28"/>
-          <w:szCs w:val="28"/>
-        </w:rPr>
-        <w:tab/>
-      </w:r>
-      <w:r>
-        <w:rPr>
-          <w:rFonts w:cs="Times New Roman"/>
-          <w:sz w:val="28"/>
-          <w:szCs w:val="28"/>
-        </w:rPr>
-        <w:tab/>
-      </w:r>
-      <w:r>
-        <w:rPr>
-          <w:rFonts w:cs="Times New Roman"/>
-          <w:sz w:val="28"/>
-          <w:szCs w:val="28"/>
-        </w:rPr>
-        <w:tab/>
-      </w:r>
-      <w:proofErr w:type="spellStart"/>
-      <w:r>
-        <w:rPr>
-          <w:rFonts w:cs="Times New Roman"/>
-          <w:sz w:val="28"/>
-          <w:szCs w:val="28"/>
-        </w:rPr>
-        <w:t>Lamjung</w:t>
-      </w:r>
-      <w:proofErr w:type="spellEnd"/>
+        <w:t>Dashain</w:t>
+      </w:r>
+      <w:r>
+        <w:rPr>
+          <w:rFonts w:cs="Times New Roman"/>
+          <w:sz w:val="28"/>
+          <w:szCs w:val="28"/>
+        </w:rPr>
+        <w:tab/>
+      </w:r>
+      <w:r>
+        <w:rPr>
+          <w:rFonts w:cs="Times New Roman"/>
+          <w:sz w:val="28"/>
+          <w:szCs w:val="28"/>
+        </w:rPr>
+        <w:tab/>
+      </w:r>
+      <w:r>
+        <w:rPr>
+          <w:rFonts w:cs="Times New Roman"/>
+          <w:sz w:val="28"/>
+          <w:szCs w:val="28"/>
+        </w:rPr>
+        <w:tab/>
+      </w:r>
+      <w:r>
+        <w:rPr>
+          <w:rFonts w:cs="Times New Roman"/>
+          <w:sz w:val="28"/>
+          <w:szCs w:val="28"/>
+        </w:rPr>
+        <w:t>Festival of light</w:t>
+      </w:r>
     </w:p>
     <w:p>
       <w:pPr>
@@ -1254,32 +1814,149 @@
           <w:sz w:val="28"/>
           <w:szCs w:val="28"/>
         </w:rPr>
-        <w:t>East</w:t>
-      </w:r>
-      <w:r>
-        <w:rPr>
-          <w:rFonts w:cs="Times New Roman"/>
-          <w:sz w:val="28"/>
-          <w:szCs w:val="28"/>
-        </w:rPr>
-        <w:tab/>
-      </w:r>
-      <w:r>
-        <w:rPr>
-          <w:rFonts w:cs="Times New Roman"/>
-          <w:sz w:val="28"/>
-          <w:szCs w:val="28"/>
-        </w:rPr>
-        <w:tab/>
-      </w:r>
-      <w:r>
-        <w:rPr>
-          <w:rFonts w:cs="Times New Roman"/>
-          <w:sz w:val="28"/>
-          <w:szCs w:val="28"/>
-        </w:rPr>
-        <w:tab/>
-        <w:t>Parbat</w:t>
+        <w:t>Tihar</w:t>
+      </w:r>
+      <w:r>
+        <w:rPr>
+          <w:rFonts w:cs="Times New Roman"/>
+          <w:sz w:val="28"/>
+          <w:szCs w:val="28"/>
+        </w:rPr>
+        <w:tab/>
+      </w:r>
+      <w:r>
+        <w:rPr>
+          <w:rFonts w:cs="Times New Roman"/>
+          <w:sz w:val="28"/>
+          <w:szCs w:val="28"/>
+        </w:rPr>
+        <w:tab/>
+      </w:r>
+      <w:r>
+        <w:rPr>
+          <w:rFonts w:cs="Times New Roman"/>
+          <w:sz w:val="28"/>
+          <w:szCs w:val="28"/>
+        </w:rPr>
+        <w:tab/>
+      </w:r>
+      <w:r>
+        <w:rPr>
+          <w:rFonts w:cs="Times New Roman"/>
+          <w:sz w:val="28"/>
+          <w:szCs w:val="28"/>
+        </w:rPr>
+        <w:tab/>
+      </w:r>
+      <w:r>
+        <w:rPr>
+          <w:rFonts w:cs="Times New Roman"/>
+          <w:sz w:val="28"/>
+          <w:szCs w:val="28"/>
+        </w:rPr>
+        <w:t>Victory of God</w:t>
+      </w:r>
+    </w:p>
+    <w:p>
+      <w:pPr>
+        <w:pStyle w:val="ListParagraph"/>
+        <w:ind w:left="1440"/>
+        <w:rPr>
+          <w:rFonts w:cs="Times New Roman"/>
+          <w:sz w:val="28"/>
+          <w:szCs w:val="28"/>
+        </w:rPr>
+      </w:pPr>
+      <w:r>
+        <w:rPr>
+          <w:rFonts w:cs="Times New Roman"/>
+          <w:sz w:val="28"/>
+          <w:szCs w:val="28"/>
+        </w:rPr>
+        <w:t>Buddha</w:t>
+      </w:r>
+      <w:r>
+        <w:rPr>
+          <w:rFonts w:cs="Times New Roman"/>
+          <w:sz w:val="28"/>
+          <w:szCs w:val="28"/>
+        </w:rPr>
+        <w:t xml:space="preserve"> Purnima</w:t>
+      </w:r>
+      <w:r>
+        <w:rPr>
+          <w:rFonts w:cs="Times New Roman"/>
+          <w:sz w:val="28"/>
+          <w:szCs w:val="28"/>
+        </w:rPr>
+        <w:tab/>
+      </w:r>
+      <w:r>
+        <w:rPr>
+          <w:rFonts w:cs="Times New Roman"/>
+          <w:sz w:val="28"/>
+          <w:szCs w:val="28"/>
+        </w:rPr>
+        <w:tab/>
+      </w:r>
+      <w:r>
+        <w:rPr>
+          <w:rFonts w:cs="Times New Roman"/>
+          <w:sz w:val="28"/>
+          <w:szCs w:val="28"/>
+        </w:rPr>
+        <w:t>Worshipping the sun</w:t>
+      </w:r>
+    </w:p>
+    <w:p>
+      <w:pPr>
+        <w:pStyle w:val="ListParagraph"/>
+        <w:ind w:left="1440"/>
+        <w:rPr>
+          <w:rFonts w:cs="Times New Roman"/>
+          <w:sz w:val="28"/>
+          <w:szCs w:val="28"/>
+        </w:rPr>
+      </w:pPr>
+      <w:r>
+        <w:rPr>
+          <w:rFonts w:cs="Times New Roman"/>
+          <w:sz w:val="28"/>
+          <w:szCs w:val="28"/>
+        </w:rPr>
+        <w:t>Chhath</w:t>
+      </w:r>
+      <w:r>
+        <w:rPr>
+          <w:rFonts w:cs="Times New Roman"/>
+          <w:sz w:val="28"/>
+          <w:szCs w:val="28"/>
+        </w:rPr>
+        <w:tab/>
+      </w:r>
+      <w:r>
+        <w:rPr>
+          <w:rFonts w:cs="Times New Roman"/>
+          <w:sz w:val="28"/>
+          <w:szCs w:val="28"/>
+        </w:rPr>
+        <w:tab/>
+      </w:r>
+      <w:r>
+        <w:rPr>
+          <w:rFonts w:cs="Times New Roman"/>
+          <w:sz w:val="28"/>
+          <w:szCs w:val="28"/>
+        </w:rPr>
+        <w:tab/>
+      </w:r>
+      <w:r>
+        <w:rPr>
+          <w:rFonts w:cs="Times New Roman"/>
+          <w:sz w:val="28"/>
+          <w:szCs w:val="28"/>
+        </w:rPr>
+        <w:t>Birthday celebration of Lord Buddha</w:t>
       </w:r>
     </w:p>
     <w:p>
@@ -1305,40 +1982,97 @@
           <w:sz w:val="28"/>
           <w:szCs w:val="28"/>
         </w:rPr>
-        <w:t>Choose auxiliary verbs which is given below for the blanks.</w:t>
-      </w:r>
-      <w:r>
-        <w:rPr>
-          <w:rFonts w:cs="Times New Roman"/>
-          <w:b/>
-          <w:bCs/>
-          <w:sz w:val="28"/>
-          <w:szCs w:val="28"/>
-        </w:rPr>
-        <w:tab/>
-        <w:t>[5]</w:t>
-      </w:r>
-    </w:p>
-    <w:p>
-      <w:pPr>
-        <w:pStyle w:val="ListParagraph"/>
-        <w:rPr>
-          <w:rFonts w:cs="Times New Roman"/>
-          <w:b/>
-          <w:bCs/>
-          <w:sz w:val="28"/>
-          <w:szCs w:val="28"/>
-        </w:rPr>
-      </w:pPr>
-      <w:r>
-        <w:rPr>
-          <w:rFonts w:cs="Times New Roman"/>
-          <w:b/>
-          <w:bCs/>
-          <w:sz w:val="28"/>
-          <w:szCs w:val="28"/>
-        </w:rPr>
-        <w:t>[shall, would, could, will, may]</w:t>
+        <w:t>Name the following groups.</w:t>
+      </w:r>
+      <w:r>
+        <w:rPr>
+          <w:rFonts w:cs="Times New Roman"/>
+          <w:b/>
+          <w:bCs/>
+          <w:sz w:val="28"/>
+          <w:szCs w:val="28"/>
+        </w:rPr>
+        <w:tab/>
+      </w:r>
+      <w:r>
+        <w:rPr>
+          <w:rFonts w:cs="Times New Roman"/>
+          <w:b/>
+          <w:bCs/>
+          <w:sz w:val="28"/>
+          <w:szCs w:val="28"/>
+        </w:rPr>
+        <w:tab/>
+      </w:r>
+      <w:r>
+        <w:rPr>
+          <w:rFonts w:cs="Times New Roman"/>
+          <w:b/>
+          <w:bCs/>
+          <w:sz w:val="28"/>
+          <w:szCs w:val="28"/>
+        </w:rPr>
+        <w:tab/>
+      </w:r>
+      <w:r>
+        <w:rPr>
+          <w:rFonts w:cs="Times New Roman"/>
+          <w:b/>
+          <w:bCs/>
+          <w:sz w:val="28"/>
+          <w:szCs w:val="28"/>
+        </w:rPr>
+        <w:tab/>
+      </w:r>
+      <w:r>
+        <w:rPr>
+          <w:rFonts w:cs="Times New Roman"/>
+          <w:b/>
+          <w:bCs/>
+          <w:sz w:val="28"/>
+          <w:szCs w:val="28"/>
+        </w:rPr>
+        <w:tab/>
+      </w:r>
+      <w:r>
+        <w:rPr>
+          <w:rFonts w:cs="Times New Roman"/>
+          <w:b/>
+          <w:bCs/>
+          <w:sz w:val="28"/>
+          <w:szCs w:val="28"/>
+        </w:rPr>
+        <w:tab/>
+      </w:r>
+      <w:r>
+        <w:rPr>
+          <w:rFonts w:cs="Times New Roman"/>
+          <w:b/>
+          <w:bCs/>
+          <w:sz w:val="28"/>
+          <w:szCs w:val="28"/>
+        </w:rPr>
+        <w:t>[</w:t>
+      </w:r>
+      <w:r>
+        <w:rPr>
+          <w:rFonts w:cs="Times New Roman"/>
+          <w:b/>
+          <w:bCs/>
+          <w:sz w:val="28"/>
+          <w:szCs w:val="28"/>
+        </w:rPr>
+        <w:t>4</w:t>
+      </w:r>
+      <w:r>
+        <w:rPr>
+          <w:rFonts w:cs="Times New Roman"/>
+          <w:b/>
+          <w:bCs/>
+          <w:sz w:val="28"/>
+          <w:szCs w:val="28"/>
+        </w:rPr>
+        <w:t>]</w:t>
       </w:r>
     </w:p>
     <w:p>
@@ -1360,25 +2094,39 @@
           <w:sz w:val="28"/>
           <w:szCs w:val="28"/>
         </w:rPr>
-        <w:t>……</w:t>
-      </w:r>
-      <w:proofErr w:type="gramStart"/>
-      <w:r>
-        <w:rPr>
-          <w:rFonts w:cs="Times New Roman"/>
-          <w:sz w:val="28"/>
-          <w:szCs w:val="28"/>
-        </w:rPr>
-        <w:t>…..</w:t>
-      </w:r>
-      <w:proofErr w:type="gramEnd"/>
-      <w:r>
-        <w:rPr>
-          <w:rFonts w:cs="Times New Roman"/>
-          <w:sz w:val="28"/>
-          <w:szCs w:val="28"/>
-        </w:rPr>
-        <w:t>, I come in.</w:t>
+        <w:t xml:space="preserve">Father, </w:t>
+      </w:r>
+      <w:r>
+        <w:rPr>
+          <w:rFonts w:cs="Times New Roman"/>
+          <w:sz w:val="28"/>
+          <w:szCs w:val="28"/>
+        </w:rPr>
+        <w:t>M</w:t>
+      </w:r>
+      <w:r>
+        <w:rPr>
+          <w:rFonts w:cs="Times New Roman"/>
+          <w:sz w:val="28"/>
+          <w:szCs w:val="28"/>
+        </w:rPr>
+        <w:t xml:space="preserve">other, </w:t>
+      </w:r>
+      <w:r>
+        <w:rPr>
+          <w:rFonts w:cs="Times New Roman"/>
+          <w:sz w:val="28"/>
+          <w:szCs w:val="28"/>
+        </w:rPr>
+        <w:t>C</w:t>
+      </w:r>
+      <w:r>
+        <w:rPr>
+          <w:rFonts w:cs="Times New Roman"/>
+          <w:sz w:val="28"/>
+          <w:szCs w:val="28"/>
+        </w:rPr>
+        <w:t>hildren. …………………</w:t>
       </w:r>
     </w:p>
     <w:p>
@@ -1400,25 +2148,15 @@
           <w:sz w:val="28"/>
           <w:szCs w:val="28"/>
         </w:rPr>
-        <w:t>……</w:t>
-      </w:r>
-      <w:proofErr w:type="gramStart"/>
-      <w:r>
-        <w:rPr>
-          <w:rFonts w:cs="Times New Roman"/>
-          <w:sz w:val="28"/>
-          <w:szCs w:val="28"/>
-        </w:rPr>
-        <w:t>…..</w:t>
-      </w:r>
-      <w:proofErr w:type="gramEnd"/>
-      <w:r>
-        <w:rPr>
-          <w:rFonts w:cs="Times New Roman"/>
-          <w:sz w:val="28"/>
-          <w:szCs w:val="28"/>
-        </w:rPr>
-        <w:t>, I do this?</w:t>
+        <w:t xml:space="preserve">Dashain, Tihar, Christmas. </w:t>
+      </w:r>
+      <w:r>
+        <w:rPr>
+          <w:rFonts w:cs="Times New Roman"/>
+          <w:sz w:val="28"/>
+          <w:szCs w:val="28"/>
+        </w:rPr>
+        <w:t>…………………</w:t>
       </w:r>
     </w:p>
     <w:p>
@@ -1440,7 +2178,15 @@
           <w:sz w:val="28"/>
           <w:szCs w:val="28"/>
         </w:rPr>
-        <w:t>……….. you come with me.</w:t>
+        <w:t xml:space="preserve">Hospital, Temple, School. </w:t>
+      </w:r>
+      <w:r>
+        <w:rPr>
+          <w:rFonts w:cs="Times New Roman"/>
+          <w:sz w:val="28"/>
+          <w:szCs w:val="28"/>
+        </w:rPr>
+        <w:t>…………………</w:t>
       </w:r>
     </w:p>
     <w:p>
@@ -1462,7 +2208,293 @@
           <w:sz w:val="28"/>
           <w:szCs w:val="28"/>
         </w:rPr>
-        <w:t>……….. you like to watch cartoon.</w:t>
+        <w:t>Bus, Scooter, Mot</w:t>
+      </w:r>
+      <w:r>
+        <w:rPr>
+          <w:rFonts w:cs="Times New Roman"/>
+          <w:sz w:val="28"/>
+          <w:szCs w:val="28"/>
+        </w:rPr>
+        <w:t>o</w:t>
+      </w:r>
+      <w:r>
+        <w:rPr>
+          <w:rFonts w:cs="Times New Roman"/>
+          <w:sz w:val="28"/>
+          <w:szCs w:val="28"/>
+        </w:rPr>
+        <w:t xml:space="preserve">rbike. </w:t>
+      </w:r>
+      <w:r>
+        <w:rPr>
+          <w:rFonts w:cs="Times New Roman"/>
+          <w:sz w:val="28"/>
+          <w:szCs w:val="28"/>
+        </w:rPr>
+        <w:t>…………………</w:t>
+      </w:r>
+    </w:p>
+    <w:p>
+      <w:pPr>
+        <w:pStyle w:val="ListParagraph"/>
+        <w:numPr>
+          <w:ilvl w:val="0"/>
+          <w:numId w:val="8"/>
+        </w:numPr>
+        <w:rPr>
+          <w:rFonts w:cs="Times New Roman"/>
+          <w:b/>
+          <w:bCs/>
+          <w:sz w:val="28"/>
+          <w:szCs w:val="28"/>
+        </w:rPr>
+      </w:pPr>
+      <w:r>
+        <w:rPr>
+          <w:rFonts w:cs="Times New Roman"/>
+          <w:b/>
+          <w:bCs/>
+          <w:sz w:val="28"/>
+          <w:szCs w:val="28"/>
+        </w:rPr>
+        <w:t>Name four directions</w:t>
+      </w:r>
+      <w:r>
+        <w:rPr>
+          <w:rFonts w:cs="Times New Roman"/>
+          <w:b/>
+          <w:bCs/>
+          <w:sz w:val="28"/>
+          <w:szCs w:val="28"/>
+        </w:rPr>
+        <w:t>.</w:t>
+      </w:r>
+      <w:r>
+        <w:rPr>
+          <w:rFonts w:cs="Times New Roman"/>
+          <w:b/>
+          <w:bCs/>
+          <w:sz w:val="28"/>
+          <w:szCs w:val="28"/>
+        </w:rPr>
+        <w:tab/>
+      </w:r>
+      <w:r>
+        <w:rPr>
+          <w:rFonts w:cs="Times New Roman"/>
+          <w:b/>
+          <w:bCs/>
+          <w:sz w:val="28"/>
+          <w:szCs w:val="28"/>
+        </w:rPr>
+        <w:tab/>
+      </w:r>
+      <w:r>
+        <w:rPr>
+          <w:rFonts w:cs="Times New Roman"/>
+          <w:b/>
+          <w:bCs/>
+          <w:sz w:val="28"/>
+          <w:szCs w:val="28"/>
+        </w:rPr>
+        <w:tab/>
+      </w:r>
+      <w:r>
+        <w:rPr>
+          <w:rFonts w:cs="Times New Roman"/>
+          <w:b/>
+          <w:bCs/>
+          <w:sz w:val="28"/>
+          <w:szCs w:val="28"/>
+        </w:rPr>
+        <w:tab/>
+      </w:r>
+      <w:r>
+        <w:rPr>
+          <w:rFonts w:cs="Times New Roman"/>
+          <w:b/>
+          <w:bCs/>
+          <w:sz w:val="28"/>
+          <w:szCs w:val="28"/>
+        </w:rPr>
+        <w:tab/>
+      </w:r>
+      <w:r>
+        <w:rPr>
+          <w:rFonts w:cs="Times New Roman"/>
+          <w:b/>
+          <w:bCs/>
+          <w:sz w:val="28"/>
+          <w:szCs w:val="28"/>
+        </w:rPr>
+        <w:tab/>
+      </w:r>
+      <w:r>
+        <w:rPr>
+          <w:rFonts w:cs="Times New Roman"/>
+          <w:b/>
+          <w:bCs/>
+          <w:sz w:val="28"/>
+          <w:szCs w:val="28"/>
+        </w:rPr>
+        <w:tab/>
+      </w:r>
+      <w:r>
+        <w:rPr>
+          <w:rFonts w:cs="Times New Roman"/>
+          <w:b/>
+          <w:bCs/>
+          <w:sz w:val="28"/>
+          <w:szCs w:val="28"/>
+        </w:rPr>
+        <w:t>[</w:t>
+      </w:r>
+      <w:r>
+        <w:rPr>
+          <w:rFonts w:cs="Times New Roman"/>
+          <w:b/>
+          <w:bCs/>
+          <w:sz w:val="28"/>
+          <w:szCs w:val="28"/>
+        </w:rPr>
+        <w:t>4</w:t>
+      </w:r>
+      <w:r>
+        <w:rPr>
+          <w:rFonts w:cs="Times New Roman"/>
+          <w:b/>
+          <w:bCs/>
+          <w:sz w:val="28"/>
+          <w:szCs w:val="28"/>
+        </w:rPr>
+        <w:t>]</w:t>
+      </w:r>
+    </w:p>
+    <w:p>
+      <w:pPr>
+        <w:pStyle w:val="ListParagraph"/>
+        <w:numPr>
+          <w:ilvl w:val="0"/>
+          <w:numId w:val="8"/>
+        </w:numPr>
+        <w:rPr>
+          <w:rFonts w:cs="Times New Roman"/>
+          <w:b/>
+          <w:bCs/>
+          <w:sz w:val="28"/>
+          <w:szCs w:val="28"/>
+        </w:rPr>
+      </w:pPr>
+      <w:r>
+        <w:rPr>
+          <w:rFonts w:cs="Times New Roman"/>
+          <w:b/>
+          <w:bCs/>
+          <w:sz w:val="28"/>
+          <w:szCs w:val="28"/>
+        </w:rPr>
+        <w:t>Give one word answer.</w:t>
+      </w:r>
+      <w:r>
+        <w:rPr>
+          <w:rFonts w:cs="Times New Roman"/>
+          <w:b/>
+          <w:bCs/>
+          <w:sz w:val="28"/>
+          <w:szCs w:val="28"/>
+        </w:rPr>
+        <w:tab/>
+      </w:r>
+      <w:r>
+        <w:rPr>
+          <w:rFonts w:cs="Times New Roman"/>
+          <w:b/>
+          <w:bCs/>
+          <w:sz w:val="28"/>
+          <w:szCs w:val="28"/>
+        </w:rPr>
+        <w:tab/>
+      </w:r>
+      <w:r>
+        <w:rPr>
+          <w:rFonts w:cs="Times New Roman"/>
+          <w:b/>
+          <w:bCs/>
+          <w:sz w:val="28"/>
+          <w:szCs w:val="28"/>
+        </w:rPr>
+        <w:tab/>
+      </w:r>
+      <w:r>
+        <w:rPr>
+          <w:rFonts w:cs="Times New Roman"/>
+          <w:b/>
+          <w:bCs/>
+          <w:sz w:val="28"/>
+          <w:szCs w:val="28"/>
+        </w:rPr>
+        <w:tab/>
+      </w:r>
+      <w:r>
+        <w:rPr>
+          <w:rFonts w:cs="Times New Roman"/>
+          <w:b/>
+          <w:bCs/>
+          <w:sz w:val="28"/>
+          <w:szCs w:val="28"/>
+        </w:rPr>
+        <w:tab/>
+      </w:r>
+      <w:r>
+        <w:rPr>
+          <w:rFonts w:cs="Times New Roman"/>
+          <w:b/>
+          <w:bCs/>
+          <w:sz w:val="28"/>
+          <w:szCs w:val="28"/>
+        </w:rPr>
+        <w:tab/>
+      </w:r>
+      <w:r>
+        <w:rPr>
+          <w:rFonts w:cs="Times New Roman"/>
+          <w:b/>
+          <w:bCs/>
+          <w:sz w:val="28"/>
+          <w:szCs w:val="28"/>
+        </w:rPr>
+        <w:tab/>
+      </w:r>
+      <w:r>
+        <w:rPr>
+          <w:rFonts w:cs="Times New Roman"/>
+          <w:b/>
+          <w:bCs/>
+          <w:sz w:val="28"/>
+          <w:szCs w:val="28"/>
+        </w:rPr>
+        <w:t>[</w:t>
+      </w:r>
+      <w:r>
+        <w:rPr>
+          <w:rFonts w:cs="Times New Roman"/>
+          <w:b/>
+          <w:bCs/>
+          <w:sz w:val="28"/>
+          <w:szCs w:val="28"/>
+        </w:rPr>
+        <w:t>5</w:t>
+      </w:r>
+      <w:r>
+        <w:rPr>
+          <w:rFonts w:cs="Times New Roman"/>
+          <w:b/>
+          <w:bCs/>
+          <w:sz w:val="28"/>
+          <w:szCs w:val="28"/>
+        </w:rPr>
+        <w:t>]</w:t>
       </w:r>
     </w:p>
     <w:p>
@@ -1484,492 +2516,7 @@
           <w:sz w:val="28"/>
           <w:szCs w:val="28"/>
         </w:rPr>
-        <w:t xml:space="preserve">……….. you </w:t>
-      </w:r>
-      <w:proofErr w:type="gramStart"/>
-      <w:r>
-        <w:rPr>
-          <w:rFonts w:cs="Times New Roman"/>
-          <w:sz w:val="28"/>
-          <w:szCs w:val="28"/>
-        </w:rPr>
-        <w:t>borrow me</w:t>
-      </w:r>
-      <w:proofErr w:type="gramEnd"/>
-      <w:r>
-        <w:rPr>
-          <w:rFonts w:cs="Times New Roman"/>
-          <w:sz w:val="28"/>
-          <w:szCs w:val="28"/>
-        </w:rPr>
-        <w:t xml:space="preserve"> pencil.</w:t>
-      </w:r>
-    </w:p>
-    <w:p>
-      <w:pPr>
-        <w:spacing w:line="259" w:lineRule="auto"/>
-        <w:jc w:val="left"/>
-        <w:rPr>
-          <w:rFonts w:cs="Times New Roman"/>
-          <w:b/>
-          <w:bCs/>
-          <w:sz w:val="28"/>
-          <w:szCs w:val="28"/>
-        </w:rPr>
-      </w:pPr>
-      <w:r>
-        <w:rPr>
-          <w:rFonts w:cs="Times New Roman"/>
-          <w:b/>
-          <w:bCs/>
-          <w:sz w:val="28"/>
-          <w:szCs w:val="28"/>
-        </w:rPr>
-        <w:lastRenderedPageBreak/>
-        <w:br w:type="page"/>
-      </w:r>
-    </w:p>
-    <w:p>
-      <w:pPr>
-        <w:pStyle w:val="ListParagraph"/>
-        <w:numPr>
-          <w:ilvl w:val="0"/>
-          <w:numId w:val="8"/>
-        </w:numPr>
-        <w:rPr>
-          <w:rFonts w:cs="Times New Roman"/>
-          <w:b/>
-          <w:bCs/>
-          <w:sz w:val="28"/>
-          <w:szCs w:val="28"/>
-        </w:rPr>
-      </w:pPr>
-      <w:r>
-        <w:rPr>
-          <w:rFonts w:cs="Times New Roman"/>
-          <w:b/>
-          <w:bCs/>
-          <w:sz w:val="28"/>
-          <w:szCs w:val="28"/>
-        </w:rPr>
-        <w:lastRenderedPageBreak/>
-        <w:t>Match the following.</w:t>
-      </w:r>
-      <w:r>
-        <w:rPr>
-          <w:rFonts w:cs="Times New Roman"/>
-          <w:b/>
-          <w:bCs/>
-          <w:sz w:val="28"/>
-          <w:szCs w:val="28"/>
-        </w:rPr>
-        <w:tab/>
-      </w:r>
-      <w:r>
-        <w:rPr>
-          <w:rFonts w:cs="Times New Roman"/>
-          <w:b/>
-          <w:bCs/>
-          <w:sz w:val="28"/>
-          <w:szCs w:val="28"/>
-        </w:rPr>
-        <w:tab/>
-      </w:r>
-      <w:r>
-        <w:rPr>
-          <w:rFonts w:cs="Times New Roman"/>
-          <w:b/>
-          <w:bCs/>
-          <w:sz w:val="28"/>
-          <w:szCs w:val="28"/>
-        </w:rPr>
-        <w:tab/>
-      </w:r>
-      <w:r>
-        <w:rPr>
-          <w:rFonts w:cs="Times New Roman"/>
-          <w:b/>
-          <w:bCs/>
-          <w:sz w:val="28"/>
-          <w:szCs w:val="28"/>
-        </w:rPr>
-        <w:tab/>
-      </w:r>
-      <w:r>
-        <w:rPr>
-          <w:rFonts w:cs="Times New Roman"/>
-          <w:b/>
-          <w:bCs/>
-          <w:sz w:val="28"/>
-          <w:szCs w:val="28"/>
-        </w:rPr>
-        <w:tab/>
-      </w:r>
-      <w:r>
-        <w:rPr>
-          <w:rFonts w:cs="Times New Roman"/>
-          <w:b/>
-          <w:bCs/>
-          <w:sz w:val="28"/>
-          <w:szCs w:val="28"/>
-        </w:rPr>
-        <w:tab/>
-        <w:t>[6]</w:t>
-      </w:r>
-    </w:p>
-    <w:p>
-      <w:pPr>
-        <w:pStyle w:val="ListParagraph"/>
-        <w:rPr>
-          <w:rFonts w:cs="Times New Roman"/>
-          <w:sz w:val="28"/>
-          <w:szCs w:val="28"/>
-        </w:rPr>
-      </w:pPr>
-      <w:proofErr w:type="spellStart"/>
-      <w:r>
-        <w:rPr>
-          <w:rFonts w:cs="Times New Roman"/>
-          <w:sz w:val="28"/>
-          <w:szCs w:val="28"/>
-        </w:rPr>
-        <w:t>Machhapuchhare</w:t>
-      </w:r>
-      <w:proofErr w:type="spellEnd"/>
-      <w:r>
-        <w:rPr>
-          <w:rFonts w:cs="Times New Roman"/>
-          <w:sz w:val="28"/>
-          <w:szCs w:val="28"/>
-        </w:rPr>
-        <w:tab/>
-      </w:r>
-      <w:r>
-        <w:rPr>
-          <w:rFonts w:cs="Times New Roman"/>
-          <w:sz w:val="28"/>
-          <w:szCs w:val="28"/>
-        </w:rPr>
-        <w:tab/>
-        <w:t>Fall</w:t>
-      </w:r>
-    </w:p>
-    <w:p>
-      <w:pPr>
-        <w:pStyle w:val="ListParagraph"/>
-        <w:rPr>
-          <w:rFonts w:cs="Times New Roman"/>
-          <w:sz w:val="28"/>
-          <w:szCs w:val="28"/>
-        </w:rPr>
-      </w:pPr>
-      <w:r>
-        <w:rPr>
-          <w:rFonts w:cs="Times New Roman"/>
-          <w:sz w:val="28"/>
-          <w:szCs w:val="28"/>
-        </w:rPr>
-        <w:t>David</w:t>
-      </w:r>
-      <w:r>
-        <w:rPr>
-          <w:rFonts w:cs="Times New Roman"/>
-          <w:sz w:val="28"/>
-          <w:szCs w:val="28"/>
-        </w:rPr>
-        <w:tab/>
-      </w:r>
-      <w:r>
-        <w:rPr>
-          <w:rFonts w:cs="Times New Roman"/>
-          <w:sz w:val="28"/>
-          <w:szCs w:val="28"/>
-        </w:rPr>
-        <w:tab/>
-      </w:r>
-      <w:r>
-        <w:rPr>
-          <w:rFonts w:cs="Times New Roman"/>
-          <w:sz w:val="28"/>
-          <w:szCs w:val="28"/>
-        </w:rPr>
-        <w:tab/>
-      </w:r>
-      <w:r>
-        <w:rPr>
-          <w:rFonts w:cs="Times New Roman"/>
-          <w:sz w:val="28"/>
-          <w:szCs w:val="28"/>
-        </w:rPr>
-        <w:tab/>
-        <w:t>Mountain</w:t>
-      </w:r>
-    </w:p>
-    <w:p>
-      <w:pPr>
-        <w:pStyle w:val="ListParagraph"/>
-        <w:rPr>
-          <w:rFonts w:cs="Times New Roman"/>
-          <w:sz w:val="28"/>
-          <w:szCs w:val="28"/>
-        </w:rPr>
-      </w:pPr>
-      <w:proofErr w:type="spellStart"/>
-      <w:r>
-        <w:rPr>
-          <w:rFonts w:cs="Times New Roman"/>
-          <w:sz w:val="28"/>
-          <w:szCs w:val="28"/>
-        </w:rPr>
-        <w:t>Mahendra</w:t>
-      </w:r>
-      <w:proofErr w:type="spellEnd"/>
-      <w:r>
-        <w:rPr>
-          <w:rFonts w:cs="Times New Roman"/>
-          <w:sz w:val="28"/>
-          <w:szCs w:val="28"/>
-        </w:rPr>
-        <w:tab/>
-      </w:r>
-      <w:r>
-        <w:rPr>
-          <w:rFonts w:cs="Times New Roman"/>
-          <w:sz w:val="28"/>
-          <w:szCs w:val="28"/>
-        </w:rPr>
-        <w:tab/>
-      </w:r>
-      <w:r>
-        <w:rPr>
-          <w:rFonts w:cs="Times New Roman"/>
-          <w:sz w:val="28"/>
-          <w:szCs w:val="28"/>
-        </w:rPr>
-        <w:tab/>
-        <w:t>District</w:t>
-      </w:r>
-    </w:p>
-    <w:p>
-      <w:pPr>
-        <w:pStyle w:val="ListParagraph"/>
-        <w:rPr>
-          <w:rFonts w:cs="Times New Roman"/>
-          <w:sz w:val="28"/>
-          <w:szCs w:val="28"/>
-        </w:rPr>
-      </w:pPr>
-      <w:proofErr w:type="spellStart"/>
-      <w:r>
-        <w:rPr>
-          <w:rFonts w:cs="Times New Roman"/>
-          <w:sz w:val="28"/>
-          <w:szCs w:val="28"/>
-        </w:rPr>
-        <w:t>Kaski</w:t>
-      </w:r>
-      <w:proofErr w:type="spellEnd"/>
-      <w:r>
-        <w:rPr>
-          <w:rFonts w:cs="Times New Roman"/>
-          <w:sz w:val="28"/>
-          <w:szCs w:val="28"/>
-        </w:rPr>
-        <w:tab/>
-      </w:r>
-      <w:r>
-        <w:rPr>
-          <w:rFonts w:cs="Times New Roman"/>
-          <w:sz w:val="28"/>
-          <w:szCs w:val="28"/>
-        </w:rPr>
-        <w:tab/>
-      </w:r>
-      <w:r>
-        <w:rPr>
-          <w:rFonts w:cs="Times New Roman"/>
-          <w:sz w:val="28"/>
-          <w:szCs w:val="28"/>
-        </w:rPr>
-        <w:tab/>
-      </w:r>
-      <w:r>
-        <w:rPr>
-          <w:rFonts w:cs="Times New Roman"/>
-          <w:sz w:val="28"/>
-          <w:szCs w:val="28"/>
-        </w:rPr>
-        <w:tab/>
-        <w:t>Cave</w:t>
-      </w:r>
-    </w:p>
-    <w:p>
-      <w:pPr>
-        <w:pStyle w:val="ListParagraph"/>
-        <w:rPr>
-          <w:rFonts w:cs="Times New Roman"/>
-          <w:sz w:val="28"/>
-          <w:szCs w:val="28"/>
-        </w:rPr>
-      </w:pPr>
-      <w:proofErr w:type="spellStart"/>
-      <w:r>
-        <w:rPr>
-          <w:rFonts w:cs="Times New Roman"/>
-          <w:sz w:val="28"/>
-          <w:szCs w:val="28"/>
-        </w:rPr>
-        <w:t>Phewa</w:t>
-      </w:r>
-      <w:proofErr w:type="spellEnd"/>
-      <w:r>
-        <w:rPr>
-          <w:rFonts w:cs="Times New Roman"/>
-          <w:sz w:val="28"/>
-          <w:szCs w:val="28"/>
-        </w:rPr>
-        <w:tab/>
-      </w:r>
-      <w:r>
-        <w:rPr>
-          <w:rFonts w:cs="Times New Roman"/>
-          <w:sz w:val="28"/>
-          <w:szCs w:val="28"/>
-        </w:rPr>
-        <w:tab/>
-      </w:r>
-      <w:r>
-        <w:rPr>
-          <w:rFonts w:cs="Times New Roman"/>
-          <w:sz w:val="28"/>
-          <w:szCs w:val="28"/>
-        </w:rPr>
-        <w:tab/>
-        <w:t>Temple</w:t>
-      </w:r>
-    </w:p>
-    <w:p>
-      <w:pPr>
-        <w:pStyle w:val="ListParagraph"/>
-        <w:rPr>
-          <w:rFonts w:cs="Times New Roman"/>
-          <w:sz w:val="28"/>
-          <w:szCs w:val="28"/>
-        </w:rPr>
-      </w:pPr>
-      <w:proofErr w:type="spellStart"/>
-      <w:r>
-        <w:rPr>
-          <w:rFonts w:cs="Times New Roman"/>
-          <w:sz w:val="28"/>
-          <w:szCs w:val="28"/>
-        </w:rPr>
-        <w:t>Barahi</w:t>
-      </w:r>
-      <w:proofErr w:type="spellEnd"/>
-      <w:r>
-        <w:rPr>
-          <w:rFonts w:cs="Times New Roman"/>
-          <w:sz w:val="28"/>
-          <w:szCs w:val="28"/>
-        </w:rPr>
-        <w:tab/>
-      </w:r>
-      <w:r>
-        <w:rPr>
-          <w:rFonts w:cs="Times New Roman"/>
-          <w:sz w:val="28"/>
-          <w:szCs w:val="28"/>
-        </w:rPr>
-        <w:tab/>
-      </w:r>
-      <w:r>
-        <w:rPr>
-          <w:rFonts w:cs="Times New Roman"/>
-          <w:sz w:val="28"/>
-          <w:szCs w:val="28"/>
-        </w:rPr>
-        <w:tab/>
-        <w:t>Lake</w:t>
-      </w:r>
-    </w:p>
-    <w:p>
-      <w:pPr>
-        <w:pStyle w:val="ListParagraph"/>
-        <w:rPr>
-          <w:rFonts w:cs="Times New Roman"/>
-          <w:b/>
-          <w:bCs/>
-          <w:sz w:val="28"/>
-          <w:szCs w:val="28"/>
-        </w:rPr>
-      </w:pPr>
-    </w:p>
-    <w:p>
-      <w:pPr>
-        <w:pStyle w:val="ListParagraph"/>
-        <w:numPr>
-          <w:ilvl w:val="0"/>
-          <w:numId w:val="8"/>
-        </w:numPr>
-        <w:rPr>
-          <w:rFonts w:cs="Times New Roman"/>
-          <w:b/>
-          <w:bCs/>
-          <w:sz w:val="28"/>
-          <w:szCs w:val="28"/>
-        </w:rPr>
-      </w:pPr>
-      <w:r>
-        <w:rPr>
-          <w:rFonts w:cs="Times New Roman"/>
-          <w:b/>
-          <w:bCs/>
-          <w:sz w:val="28"/>
-          <w:szCs w:val="28"/>
-        </w:rPr>
-        <w:t>Study the pattern and to continue.</w:t>
-      </w:r>
-      <w:r>
-        <w:rPr>
-          <w:rFonts w:cs="Times New Roman"/>
-          <w:b/>
-          <w:bCs/>
-          <w:sz w:val="28"/>
-          <w:szCs w:val="28"/>
-        </w:rPr>
-        <w:tab/>
-      </w:r>
-      <w:r>
-        <w:rPr>
-          <w:rFonts w:cs="Times New Roman"/>
-          <w:b/>
-          <w:bCs/>
-          <w:sz w:val="28"/>
-          <w:szCs w:val="28"/>
-        </w:rPr>
-        <w:tab/>
-      </w:r>
-      <w:r>
-        <w:rPr>
-          <w:rFonts w:cs="Times New Roman"/>
-          <w:b/>
-          <w:bCs/>
-          <w:sz w:val="28"/>
-          <w:szCs w:val="28"/>
-        </w:rPr>
-        <w:tab/>
-      </w:r>
-      <w:r>
-        <w:rPr>
-          <w:rFonts w:cs="Times New Roman"/>
-          <w:b/>
-          <w:bCs/>
-          <w:sz w:val="28"/>
-          <w:szCs w:val="28"/>
-        </w:rPr>
-        <w:tab/>
-        <w:t>[3]</w:t>
+        <w:t>Who celebrate Dashain?</w:t>
       </w:r>
     </w:p>
     <w:p>
@@ -1991,33 +2538,7 @@
           <w:sz w:val="28"/>
           <w:szCs w:val="28"/>
         </w:rPr>
-        <w:t>I will</w:t>
-      </w:r>
-      <w:r>
-        <w:rPr>
-          <w:rFonts w:cs="Times New Roman"/>
-          <w:sz w:val="28"/>
-          <w:szCs w:val="28"/>
-        </w:rPr>
-        <w:tab/>
-      </w:r>
-      <w:r>
-        <w:rPr>
-          <w:rFonts w:cs="Times New Roman"/>
-          <w:sz w:val="28"/>
-          <w:szCs w:val="28"/>
-        </w:rPr>
-        <w:tab/>
-        <w:t>I will not</w:t>
-      </w:r>
-      <w:r>
-        <w:rPr>
-          <w:rFonts w:cs="Times New Roman"/>
-          <w:sz w:val="28"/>
-          <w:szCs w:val="28"/>
-        </w:rPr>
-        <w:tab/>
-        <w:t>Will I?</w:t>
+        <w:t>How long is it celebrated?</w:t>
       </w:r>
     </w:p>
     <w:p>
@@ -2039,33 +2560,7 @@
           <w:sz w:val="28"/>
           <w:szCs w:val="28"/>
         </w:rPr>
-        <w:t>I should</w:t>
-      </w:r>
-      <w:r>
-        <w:rPr>
-          <w:rFonts w:cs="Times New Roman"/>
-          <w:sz w:val="28"/>
-          <w:szCs w:val="28"/>
-        </w:rPr>
-        <w:tab/>
-      </w:r>
-      <w:r>
-        <w:rPr>
-          <w:rFonts w:cs="Times New Roman"/>
-          <w:sz w:val="28"/>
-          <w:szCs w:val="28"/>
-        </w:rPr>
-        <w:tab/>
-        <w:t>…………</w:t>
-      </w:r>
-      <w:r>
-        <w:rPr>
-          <w:rFonts w:cs="Times New Roman"/>
-          <w:sz w:val="28"/>
-          <w:szCs w:val="28"/>
-        </w:rPr>
-        <w:tab/>
-        <w:t>………</w:t>
+        <w:t>What is called the first day of Dashain?</w:t>
       </w:r>
     </w:p>
     <w:p>
@@ -2087,33 +2582,7 @@
           <w:sz w:val="28"/>
           <w:szCs w:val="28"/>
         </w:rPr>
-        <w:t>I can</w:t>
-      </w:r>
-      <w:r>
-        <w:rPr>
-          <w:rFonts w:cs="Times New Roman"/>
-          <w:sz w:val="28"/>
-          <w:szCs w:val="28"/>
-        </w:rPr>
-        <w:tab/>
-      </w:r>
-      <w:r>
-        <w:rPr>
-          <w:rFonts w:cs="Times New Roman"/>
-          <w:sz w:val="28"/>
-          <w:szCs w:val="28"/>
-        </w:rPr>
-        <w:tab/>
-        <w:t>…………</w:t>
-      </w:r>
-      <w:r>
-        <w:rPr>
-          <w:rFonts w:cs="Times New Roman"/>
-          <w:sz w:val="28"/>
-          <w:szCs w:val="28"/>
-        </w:rPr>
-        <w:tab/>
-        <w:t>………</w:t>
+        <w:t>What is called the seventh day of Dashain?</w:t>
       </w:r>
     </w:p>
     <w:p>
@@ -2135,446 +2604,7 @@
           <w:sz w:val="28"/>
           <w:szCs w:val="28"/>
         </w:rPr>
-        <w:t>I do</w:t>
-      </w:r>
-      <w:r>
-        <w:rPr>
-          <w:rFonts w:cs="Times New Roman"/>
-          <w:sz w:val="28"/>
-          <w:szCs w:val="28"/>
-        </w:rPr>
-        <w:tab/>
-      </w:r>
-      <w:r>
-        <w:rPr>
-          <w:rFonts w:cs="Times New Roman"/>
-          <w:sz w:val="28"/>
-          <w:szCs w:val="28"/>
-        </w:rPr>
-        <w:tab/>
-        <w:t>…………</w:t>
-      </w:r>
-      <w:r>
-        <w:rPr>
-          <w:rFonts w:cs="Times New Roman"/>
-          <w:sz w:val="28"/>
-          <w:szCs w:val="28"/>
-        </w:rPr>
-        <w:tab/>
-        <w:t>………</w:t>
-      </w:r>
-    </w:p>
-    <w:p>
-      <w:pPr>
-        <w:pStyle w:val="ListParagraph"/>
-        <w:numPr>
-          <w:ilvl w:val="0"/>
-          <w:numId w:val="8"/>
-        </w:numPr>
-        <w:rPr>
-          <w:rFonts w:cs="Times New Roman"/>
-          <w:b/>
-          <w:bCs/>
-          <w:sz w:val="28"/>
-          <w:szCs w:val="28"/>
-        </w:rPr>
-      </w:pPr>
-      <w:r>
-        <w:rPr>
-          <w:rFonts w:cs="Times New Roman"/>
-          <w:b/>
-          <w:bCs/>
-          <w:sz w:val="28"/>
-          <w:szCs w:val="28"/>
-        </w:rPr>
-        <w:t>Write the words in contraction.</w:t>
-      </w:r>
-      <w:r>
-        <w:rPr>
-          <w:rFonts w:cs="Times New Roman"/>
-          <w:b/>
-          <w:bCs/>
-          <w:sz w:val="28"/>
-          <w:szCs w:val="28"/>
-        </w:rPr>
-        <w:tab/>
-      </w:r>
-      <w:r>
-        <w:rPr>
-          <w:rFonts w:cs="Times New Roman"/>
-          <w:b/>
-          <w:bCs/>
-          <w:sz w:val="28"/>
-          <w:szCs w:val="28"/>
-        </w:rPr>
-        <w:tab/>
-      </w:r>
-      <w:r>
-        <w:rPr>
-          <w:rFonts w:cs="Times New Roman"/>
-          <w:b/>
-          <w:bCs/>
-          <w:sz w:val="28"/>
-          <w:szCs w:val="28"/>
-        </w:rPr>
-        <w:tab/>
-      </w:r>
-      <w:r>
-        <w:rPr>
-          <w:rFonts w:cs="Times New Roman"/>
-          <w:b/>
-          <w:bCs/>
-          <w:sz w:val="28"/>
-          <w:szCs w:val="28"/>
-        </w:rPr>
-        <w:tab/>
-        <w:t>[5]</w:t>
-      </w:r>
-    </w:p>
-    <w:p>
-      <w:pPr>
-        <w:pStyle w:val="ListParagraph"/>
-        <w:ind w:left="1170"/>
-        <w:rPr>
-          <w:rFonts w:cs="Times New Roman"/>
-          <w:b/>
-          <w:bCs/>
-          <w:sz w:val="28"/>
-          <w:szCs w:val="28"/>
-        </w:rPr>
-      </w:pPr>
-      <w:r>
-        <w:rPr>
-          <w:rFonts w:cs="Times New Roman"/>
-          <w:b/>
-          <w:bCs/>
-          <w:sz w:val="28"/>
-          <w:szCs w:val="28"/>
-        </w:rPr>
-        <w:t>Would + not = Wouldn’t</w:t>
-      </w:r>
-    </w:p>
-    <w:p>
-      <w:pPr>
-        <w:pStyle w:val="ListParagraph"/>
-        <w:numPr>
-          <w:ilvl w:val="1"/>
-          <w:numId w:val="8"/>
-        </w:numPr>
-        <w:rPr>
-          <w:rFonts w:cs="Times New Roman"/>
-          <w:b/>
-          <w:bCs/>
-          <w:sz w:val="28"/>
-          <w:szCs w:val="28"/>
-        </w:rPr>
-      </w:pPr>
-      <w:r>
-        <w:rPr>
-          <w:rFonts w:cs="Times New Roman"/>
-          <w:sz w:val="28"/>
-          <w:szCs w:val="28"/>
-        </w:rPr>
-        <w:t>Do + not =</w:t>
-      </w:r>
-    </w:p>
-    <w:p>
-      <w:pPr>
-        <w:pStyle w:val="ListParagraph"/>
-        <w:numPr>
-          <w:ilvl w:val="1"/>
-          <w:numId w:val="8"/>
-        </w:numPr>
-        <w:rPr>
-          <w:rFonts w:cs="Times New Roman"/>
-          <w:b/>
-          <w:bCs/>
-          <w:sz w:val="28"/>
-          <w:szCs w:val="28"/>
-        </w:rPr>
-      </w:pPr>
-      <w:r>
-        <w:rPr>
-          <w:rFonts w:cs="Times New Roman"/>
-          <w:sz w:val="28"/>
-          <w:szCs w:val="28"/>
-        </w:rPr>
-        <w:t>Should + not =</w:t>
-      </w:r>
-    </w:p>
-    <w:p>
-      <w:pPr>
-        <w:pStyle w:val="ListParagraph"/>
-        <w:numPr>
-          <w:ilvl w:val="1"/>
-          <w:numId w:val="8"/>
-        </w:numPr>
-        <w:rPr>
-          <w:rFonts w:cs="Times New Roman"/>
-          <w:b/>
-          <w:bCs/>
-          <w:sz w:val="28"/>
-          <w:szCs w:val="28"/>
-        </w:rPr>
-      </w:pPr>
-      <w:r>
-        <w:rPr>
-          <w:rFonts w:cs="Times New Roman"/>
-          <w:sz w:val="28"/>
-          <w:szCs w:val="28"/>
-        </w:rPr>
-        <w:t xml:space="preserve">Did + not = </w:t>
-      </w:r>
-    </w:p>
-    <w:p>
-      <w:pPr>
-        <w:pStyle w:val="ListParagraph"/>
-        <w:numPr>
-          <w:ilvl w:val="1"/>
-          <w:numId w:val="8"/>
-        </w:numPr>
-        <w:rPr>
-          <w:rFonts w:cs="Times New Roman"/>
-          <w:b/>
-          <w:bCs/>
-          <w:sz w:val="28"/>
-          <w:szCs w:val="28"/>
-        </w:rPr>
-      </w:pPr>
-      <w:r>
-        <w:rPr>
-          <w:rFonts w:cs="Times New Roman"/>
-          <w:sz w:val="28"/>
-          <w:szCs w:val="28"/>
-        </w:rPr>
-        <w:t>Could + not =</w:t>
-      </w:r>
-    </w:p>
-    <w:p>
-      <w:pPr>
-        <w:pStyle w:val="ListParagraph"/>
-        <w:numPr>
-          <w:ilvl w:val="1"/>
-          <w:numId w:val="8"/>
-        </w:numPr>
-        <w:rPr>
-          <w:rFonts w:cs="Times New Roman"/>
-          <w:b/>
-          <w:bCs/>
-          <w:sz w:val="28"/>
-          <w:szCs w:val="28"/>
-        </w:rPr>
-      </w:pPr>
-      <w:r>
-        <w:rPr>
-          <w:rFonts w:cs="Times New Roman"/>
-          <w:sz w:val="28"/>
-          <w:szCs w:val="28"/>
-        </w:rPr>
-        <w:t>Can + not =</w:t>
-      </w:r>
-    </w:p>
-    <w:p>
-      <w:pPr>
-        <w:pStyle w:val="ListParagraph"/>
-        <w:numPr>
-          <w:ilvl w:val="0"/>
-          <w:numId w:val="8"/>
-        </w:numPr>
-        <w:rPr>
-          <w:rFonts w:cs="Times New Roman"/>
-          <w:b/>
-          <w:bCs/>
-          <w:sz w:val="28"/>
-          <w:szCs w:val="28"/>
-        </w:rPr>
-      </w:pPr>
-      <w:r>
-        <w:rPr>
-          <w:rFonts w:cs="Times New Roman"/>
-          <w:b/>
-          <w:bCs/>
-          <w:sz w:val="28"/>
-          <w:szCs w:val="28"/>
-        </w:rPr>
-        <w:t>Write meanings.</w:t>
-      </w:r>
-      <w:r>
-        <w:rPr>
-          <w:rFonts w:cs="Times New Roman"/>
-          <w:b/>
-          <w:bCs/>
-          <w:sz w:val="28"/>
-          <w:szCs w:val="28"/>
-        </w:rPr>
-        <w:tab/>
-      </w:r>
-      <w:r>
-        <w:rPr>
-          <w:rFonts w:cs="Times New Roman"/>
-          <w:b/>
-          <w:bCs/>
-          <w:sz w:val="28"/>
-          <w:szCs w:val="28"/>
-        </w:rPr>
-        <w:tab/>
-      </w:r>
-      <w:r>
-        <w:rPr>
-          <w:rFonts w:cs="Times New Roman"/>
-          <w:b/>
-          <w:bCs/>
-          <w:sz w:val="28"/>
-          <w:szCs w:val="28"/>
-        </w:rPr>
-        <w:tab/>
-      </w:r>
-      <w:r>
-        <w:rPr>
-          <w:rFonts w:cs="Times New Roman"/>
-          <w:b/>
-          <w:bCs/>
-          <w:sz w:val="28"/>
-          <w:szCs w:val="28"/>
-        </w:rPr>
-        <w:tab/>
-      </w:r>
-      <w:r>
-        <w:rPr>
-          <w:rFonts w:cs="Times New Roman"/>
-          <w:b/>
-          <w:bCs/>
-          <w:sz w:val="28"/>
-          <w:szCs w:val="28"/>
-        </w:rPr>
-        <w:tab/>
-      </w:r>
-      <w:r>
-        <w:rPr>
-          <w:rFonts w:cs="Times New Roman"/>
-          <w:b/>
-          <w:bCs/>
-          <w:sz w:val="28"/>
-          <w:szCs w:val="28"/>
-        </w:rPr>
-        <w:tab/>
-      </w:r>
-      <w:r>
-        <w:rPr>
-          <w:rFonts w:cs="Times New Roman"/>
-          <w:b/>
-          <w:bCs/>
-          <w:sz w:val="28"/>
-          <w:szCs w:val="28"/>
-        </w:rPr>
-        <w:tab/>
-        <w:t>[4]</w:t>
-      </w:r>
-    </w:p>
-    <w:p>
-      <w:pPr>
-        <w:pStyle w:val="ListParagraph"/>
-        <w:numPr>
-          <w:ilvl w:val="1"/>
-          <w:numId w:val="8"/>
-        </w:numPr>
-        <w:rPr>
-          <w:rFonts w:cs="Times New Roman"/>
-          <w:sz w:val="28"/>
-          <w:szCs w:val="28"/>
-        </w:rPr>
-      </w:pPr>
-      <w:r>
-        <w:rPr>
-          <w:rFonts w:cs="Times New Roman"/>
-          <w:sz w:val="28"/>
-          <w:szCs w:val="28"/>
-        </w:rPr>
-        <w:t>Peak</w:t>
-      </w:r>
-    </w:p>
-    <w:p>
-      <w:pPr>
-        <w:pStyle w:val="ListParagraph"/>
-        <w:numPr>
-          <w:ilvl w:val="1"/>
-          <w:numId w:val="8"/>
-        </w:numPr>
-        <w:rPr>
-          <w:rFonts w:cs="Times New Roman"/>
-          <w:sz w:val="28"/>
-          <w:szCs w:val="28"/>
-        </w:rPr>
-      </w:pPr>
-      <w:r>
-        <w:rPr>
-          <w:rFonts w:cs="Times New Roman"/>
-          <w:sz w:val="28"/>
-          <w:szCs w:val="28"/>
-        </w:rPr>
-        <w:t>Tourist</w:t>
-      </w:r>
-    </w:p>
-    <w:p>
-      <w:pPr>
-        <w:pStyle w:val="ListParagraph"/>
-        <w:numPr>
-          <w:ilvl w:val="1"/>
-          <w:numId w:val="8"/>
-        </w:numPr>
-        <w:rPr>
-          <w:rFonts w:cs="Times New Roman"/>
-          <w:sz w:val="28"/>
-          <w:szCs w:val="28"/>
-        </w:rPr>
-      </w:pPr>
-      <w:proofErr w:type="spellStart"/>
-      <w:r>
-        <w:rPr>
-          <w:rFonts w:cs="Times New Roman"/>
-          <w:sz w:val="28"/>
-          <w:szCs w:val="28"/>
-        </w:rPr>
-        <w:t>Mac</w:t>
-      </w:r>
-      <w:r>
-        <w:rPr>
-          <w:rFonts w:cs="Times New Roman"/>
-          <w:sz w:val="28"/>
-          <w:szCs w:val="28"/>
-        </w:rPr>
-        <w:t>hh</w:t>
-      </w:r>
-      <w:r>
-        <w:rPr>
-          <w:rFonts w:cs="Times New Roman"/>
-          <w:sz w:val="28"/>
-          <w:szCs w:val="28"/>
-        </w:rPr>
-        <w:t>apuchhare</w:t>
-      </w:r>
-      <w:proofErr w:type="spellEnd"/>
-    </w:p>
-    <w:p>
-      <w:pPr>
-        <w:pStyle w:val="ListParagraph"/>
-        <w:numPr>
-          <w:ilvl w:val="1"/>
-          <w:numId w:val="8"/>
-        </w:numPr>
-        <w:rPr>
-          <w:rFonts w:cs="Times New Roman"/>
-          <w:sz w:val="28"/>
-          <w:szCs w:val="28"/>
-        </w:rPr>
-      </w:pPr>
-      <w:r>
-        <w:rPr>
-          <w:rFonts w:cs="Times New Roman"/>
-          <w:sz w:val="28"/>
-          <w:szCs w:val="28"/>
-        </w:rPr>
-        <w:t>Serpent</w:t>
+        <w:t>What is called the tenth day of Dashain?</w:t>
       </w:r>
     </w:p>
     <w:p>

</xml_diff>